<commit_message>
week 12 lab 1 - need to ask about last question
</commit_message>
<xml_diff>
--- a/Week12Lab1-UserAccountsAndPrivilegesPractical.docx
+++ b/Week12Lab1-UserAccountsAndPrivilegesPractical.docx
@@ -404,23 +404,7 @@
           <w:sz w:val="21"/>
           <w:szCs w:val="21"/>
         </w:rPr>
-        <w:t xml:space="preserve">Cars_test_log, LOG, N/A, 8, </w:t>
-      </w:r>
-      <w:r>
-        <w:rPr>
-          <w:rFonts w:ascii="Calibri" w:hAnsi="Calibri" w:cs="Calibri"/>
-          <w:sz w:val="21"/>
-          <w:szCs w:val="21"/>
-        </w:rPr>
-        <w:t>By 64MB, Unlimited, /var/opt/mssql/data</w:t>
-      </w:r>
-      <w:r>
-        <w:rPr>
-          <w:rFonts w:ascii="Calibri" w:hAnsi="Calibri" w:cs="Calibri"/>
-          <w:sz w:val="21"/>
-          <w:szCs w:val="21"/>
-        </w:rPr>
-        <w:t>, blan</w:t>
+        <w:t>Cars_test_log, LOG, N/A, 8, By 64MB, Unlimited, /var/opt/mssql/data, blan</w:t>
       </w:r>
     </w:p>
     <w:p>
@@ -574,169 +558,77 @@
         </w:rPr>
         <w:t xml:space="preserve"> is </w:t>
       </w:r>
-      <w:r>
+    </w:p>
+    <w:p>
+      <w:pPr>
+        <w:pStyle w:val="ListParagraph"/>
+        <w:adjustRightInd w:val="0"/>
+        <w:ind w:firstLine="0"/>
         <w:rPr>
           <w:sz w:val="21"/>
           <w:szCs w:val="21"/>
         </w:rPr>
-        <w:t>____________________________________________________________________</w:t>
-      </w:r>
-    </w:p>
-    <w:p>
-      <w:pPr>
-        <w:autoSpaceDE w:val="0"/>
-        <w:autoSpaceDN w:val="0"/>
-        <w:adjustRightInd w:val="0"/>
-        <w:spacing w:after="0" w:line="240" w:lineRule="auto"/>
-        <w:rPr>
-          <w:rFonts w:ascii="Calibri" w:hAnsi="Calibri" w:cs="Calibri"/>
+      </w:pPr>
+      <w:r>
+        <w:rPr>
           <w:sz w:val="21"/>
           <w:szCs w:val="21"/>
         </w:rPr>
-      </w:pPr>
-    </w:p>
-    <w:p>
-      <w:pPr>
-        <w:autoSpaceDE w:val="0"/>
-        <w:autoSpaceDN w:val="0"/>
-        <w:adjustRightInd w:val="0"/>
-        <w:spacing w:after="0" w:line="240" w:lineRule="auto"/>
-        <w:rPr>
-          <w:rFonts w:ascii="Calibri" w:hAnsi="Calibri" w:cs="Calibri"/>
+        <w:t>The logical name is what is displayed in user defined applications. A sysadmin specifies the logical name when creating the index. Here we might name the thing “</w:t>
+      </w:r>
+      <w:r>
+        <w:rPr>
           <w:sz w:val="21"/>
           <w:szCs w:val="21"/>
         </w:rPr>
-      </w:pPr>
-      <w:r>
-        <w:rPr>
-          <w:rFonts w:ascii="Calibri" w:hAnsi="Calibri" w:cs="Calibri"/>
+        <w:t>Social Security Number</w:t>
+      </w:r>
+      <w:r>
+        <w:rPr>
           <w:sz w:val="21"/>
           <w:szCs w:val="21"/>
         </w:rPr>
-        <w:tab/>
-      </w:r>
-      <w:r>
-        <w:rPr>
-          <w:rFonts w:ascii="Calibri" w:hAnsi="Calibri" w:cs="Calibri"/>
+        <w:t>” or something that the user will understand</w:t>
+      </w:r>
+    </w:p>
+    <w:p>
+      <w:pPr>
+        <w:pStyle w:val="ListParagraph"/>
+        <w:adjustRightInd w:val="0"/>
+        <w:ind w:firstLine="0"/>
+        <w:rPr>
           <w:sz w:val="21"/>
           <w:szCs w:val="21"/>
         </w:rPr>
-        <w:t>______________________________________________________________________________</w:t>
-      </w:r>
-    </w:p>
-    <w:p>
-      <w:pPr>
-        <w:autoSpaceDE w:val="0"/>
-        <w:autoSpaceDN w:val="0"/>
-        <w:adjustRightInd w:val="0"/>
-        <w:spacing w:after="0" w:line="240" w:lineRule="auto"/>
-        <w:rPr>
-          <w:rFonts w:ascii="Calibri" w:hAnsi="Calibri" w:cs="Calibri"/>
+      </w:pPr>
+      <w:r>
+        <w:rPr>
           <w:sz w:val="21"/>
           <w:szCs w:val="21"/>
         </w:rPr>
-      </w:pPr>
-    </w:p>
-    <w:p>
-      <w:pPr>
-        <w:autoSpaceDE w:val="0"/>
-        <w:autoSpaceDN w:val="0"/>
-        <w:adjustRightInd w:val="0"/>
-        <w:spacing w:after="0" w:line="240" w:lineRule="auto"/>
-        <w:rPr>
-          <w:rFonts w:ascii="Calibri" w:hAnsi="Calibri" w:cs="Calibri"/>
+        <w:t xml:space="preserve">The file name, or physical name, is the name the database uses to identify the table. This name is unique and system defined. Here </w:t>
+      </w:r>
+      <w:r>
+        <w:rPr>
           <w:sz w:val="21"/>
           <w:szCs w:val="21"/>
         </w:rPr>
-      </w:pPr>
-      <w:r>
-        <w:rPr>
-          <w:rFonts w:ascii="Calibri" w:hAnsi="Calibri" w:cs="Calibri"/>
+        <w:t xml:space="preserve">“Social Security Number” </w:t>
+      </w:r>
+      <w:r>
+        <w:rPr>
           <w:sz w:val="21"/>
           <w:szCs w:val="21"/>
         </w:rPr>
-        <w:tab/>
-      </w:r>
-      <w:r>
-        <w:rPr>
-          <w:rFonts w:cstheme="minorHAnsi"/>
-          <w:sz w:val="20"/>
-          <w:szCs w:val="20"/>
-        </w:rPr>
-        <w:t xml:space="preserve">Whereas the File Name </w:t>
-      </w:r>
-      <w:r>
-        <w:rPr>
-          <w:rFonts w:cstheme="minorHAnsi"/>
-          <w:sz w:val="20"/>
-          <w:szCs w:val="20"/>
-        </w:rPr>
-        <w:t>is</w:t>
-      </w:r>
-      <w:r>
-        <w:rPr>
-          <w:rFonts w:ascii="Calibri" w:hAnsi="Calibri" w:cs="Calibri"/>
+        <w:t xml:space="preserve">wont do and the name will demominate </w:t>
+      </w:r>
+      <w:r>
+        <w:rPr>
           <w:sz w:val="21"/>
           <w:szCs w:val="21"/>
         </w:rPr>
-        <w:t>_____________________________________________________________</w:t>
-      </w:r>
-    </w:p>
-    <w:p>
-      <w:pPr>
-        <w:autoSpaceDE w:val="0"/>
-        <w:autoSpaceDN w:val="0"/>
-        <w:adjustRightInd w:val="0"/>
-        <w:spacing w:after="0" w:line="240" w:lineRule="auto"/>
-        <w:rPr>
-          <w:rFonts w:ascii="Calibri" w:hAnsi="Calibri" w:cs="Calibri"/>
-          <w:sz w:val="21"/>
-          <w:szCs w:val="21"/>
-        </w:rPr>
-      </w:pPr>
-      <w:r>
-        <w:rPr>
-          <w:rFonts w:ascii="Calibri" w:hAnsi="Calibri" w:cs="Calibri"/>
-          <w:sz w:val="21"/>
-          <w:szCs w:val="21"/>
-        </w:rPr>
-        <w:tab/>
-      </w:r>
-    </w:p>
-    <w:p>
-      <w:pPr>
-        <w:autoSpaceDE w:val="0"/>
-        <w:autoSpaceDN w:val="0"/>
-        <w:adjustRightInd w:val="0"/>
-        <w:spacing w:after="0" w:line="240" w:lineRule="auto"/>
-        <w:rPr>
-          <w:rFonts w:ascii="Calibri" w:hAnsi="Calibri" w:cs="Calibri"/>
-          <w:sz w:val="21"/>
-          <w:szCs w:val="21"/>
-        </w:rPr>
-      </w:pPr>
-      <w:r>
-        <w:rPr>
-          <w:rFonts w:ascii="Calibri" w:hAnsi="Calibri" w:cs="Calibri"/>
-          <w:sz w:val="21"/>
-          <w:szCs w:val="21"/>
-        </w:rPr>
-        <w:tab/>
-        <w:t>________________________________________________________</w:t>
-      </w:r>
-    </w:p>
-    <w:p>
-      <w:pPr>
-        <w:autoSpaceDE w:val="0"/>
-        <w:autoSpaceDN w:val="0"/>
-        <w:adjustRightInd w:val="0"/>
-        <w:spacing w:after="0" w:line="240" w:lineRule="auto"/>
-        <w:rPr>
-          <w:rFonts w:ascii="Calibri" w:hAnsi="Calibri" w:cs="Calibri"/>
-          <w:sz w:val="21"/>
-          <w:szCs w:val="21"/>
-        </w:rPr>
-      </w:pPr>
+        <w:t>this same object in a way that makes sense to the database, eg “soc_sec_num”</w:t>
+      </w:r>
     </w:p>
     <w:p>
       <w:pPr>
@@ -2535,7 +2427,42 @@
           <w:szCs w:val="21"/>
         </w:rPr>
         <w:tab/>
-        <w:t xml:space="preserve">Why? </w:t>
+        <w:t>Why?</w:t>
+      </w:r>
+    </w:p>
+    <w:p>
+      <w:pPr>
+        <w:autoSpaceDE w:val="0"/>
+        <w:autoSpaceDN w:val="0"/>
+        <w:adjustRightInd w:val="0"/>
+        <w:spacing w:after="0" w:line="240" w:lineRule="auto"/>
+        <w:rPr>
+          <w:rFonts w:ascii="Calibri" w:hAnsi="Calibri" w:cs="Calibri"/>
+          <w:sz w:val="21"/>
+          <w:szCs w:val="21"/>
+        </w:rPr>
+      </w:pPr>
+    </w:p>
+    <w:p>
+      <w:pPr>
+        <w:autoSpaceDE w:val="0"/>
+        <w:autoSpaceDN w:val="0"/>
+        <w:adjustRightInd w:val="0"/>
+        <w:spacing w:after="0" w:line="240" w:lineRule="auto"/>
+        <w:ind w:firstLine="360"/>
+        <w:rPr>
+          <w:rFonts w:ascii="Calibri" w:hAnsi="Calibri" w:cs="Calibri"/>
+          <w:sz w:val="21"/>
+          <w:szCs w:val="21"/>
+        </w:rPr>
+      </w:pPr>
+      <w:r>
+        <w:rPr>
+          <w:rFonts w:ascii="Calibri" w:hAnsi="Calibri" w:cs="Calibri"/>
+          <w:sz w:val="21"/>
+          <w:szCs w:val="21"/>
+        </w:rPr>
+        <w:t xml:space="preserve"> </w:t>
       </w:r>
       <w:r>
         <w:rPr>
@@ -2629,6 +2556,7 @@
           <w:sz w:val="20"/>
           <w:szCs w:val="20"/>
         </w:rPr>
+        <w:lastRenderedPageBreak/>
         <w:t>Expand security then users, right click on users and select "New</w:t>
       </w:r>
       <w:r>
@@ -3331,7 +3259,26 @@
           <w:sz w:val="21"/>
           <w:szCs w:val="21"/>
         </w:rPr>
-        <w:t xml:space="preserve"> With Grant means that the user, Mary, will be able to pass on permissions to other users. Grant would mean Mary had those permissions but couldn’t pass them on.</w:t>
+        <w:t xml:space="preserve"> </w:t>
+      </w:r>
+    </w:p>
+    <w:p>
+      <w:pPr>
+        <w:pStyle w:val="ListParagraph"/>
+        <w:adjustRightInd w:val="0"/>
+        <w:ind w:left="720" w:firstLine="0"/>
+        <w:rPr>
+          <w:rFonts w:asciiTheme="minorHAnsi" w:hAnsiTheme="minorHAnsi" w:cstheme="minorHAnsi"/>
+          <w:sz w:val="20"/>
+          <w:szCs w:val="20"/>
+        </w:rPr>
+      </w:pPr>
+      <w:r>
+        <w:rPr>
+          <w:sz w:val="21"/>
+          <w:szCs w:val="21"/>
+        </w:rPr>
+        <w:t>With Grant means that the user, Mary, will be able to pass on permissions to other users. Grant would mean Mary had those permissions but couldn’t pass them on.</w:t>
       </w:r>
     </w:p>
     <w:p>
@@ -3592,60 +3539,6 @@
           <w:szCs w:val="20"/>
         </w:rPr>
       </w:pPr>
-      <w:r>
-        <w:rPr>
-          <w:rFonts w:cstheme="minorHAnsi"/>
-          <w:sz w:val="20"/>
-          <w:szCs w:val="20"/>
-        </w:rPr>
-        <w:t>What tables can you see under the Mary connection</w:t>
-      </w:r>
-      <w:r>
-        <w:rPr>
-          <w:rFonts w:cstheme="minorHAnsi"/>
-          <w:sz w:val="20"/>
-          <w:szCs w:val="20"/>
-          <w:u w:val="single"/>
-        </w:rPr>
-        <w:t>?</w:t>
-      </w:r>
-      <w:r>
-        <w:rPr>
-          <w:rFonts w:cstheme="minorHAnsi"/>
-          <w:sz w:val="20"/>
-          <w:szCs w:val="20"/>
-          <w:u w:val="single"/>
-        </w:rPr>
-        <w:t xml:space="preserve"> </w:t>
-      </w:r>
-      <w:r>
-        <w:rPr>
-          <w:rFonts w:cstheme="minorHAnsi"/>
-          <w:sz w:val="20"/>
-          <w:szCs w:val="20"/>
-          <w:u w:val="single"/>
-        </w:rPr>
-        <w:t xml:space="preserve"> Syste, File, External, Graph and Mainyemance.tblBuildingMaintenance</w:t>
-      </w:r>
-    </w:p>
-    <w:p>
-      <w:pPr>
-        <w:rPr>
-          <w:rFonts w:cstheme="minorHAnsi"/>
-          <w:sz w:val="20"/>
-          <w:szCs w:val="20"/>
-        </w:rPr>
-      </w:pPr>
-      <w:r>
-        <w:rPr>
-          <w:rFonts w:cstheme="minorHAnsi"/>
-          <w:sz w:val="20"/>
-          <w:szCs w:val="20"/>
-          <w:u w:val="single"/>
-        </w:rPr>
-        <w:lastRenderedPageBreak/>
-        <w:t xml:space="preserve">                                                      </w:t>
-      </w:r>
     </w:p>
     <w:p>
       <w:pPr>
@@ -3662,206 +3555,62 @@
       </w:pPr>
       <w:r>
         <w:rPr>
-          <w:rFonts w:asciiTheme="minorHAnsi" w:hAnsiTheme="minorHAnsi" w:cstheme="minorHAnsi"/>
-          <w:sz w:val="20"/>
-          <w:szCs w:val="20"/>
-        </w:rPr>
-        <w:t>Why</w:t>
-      </w:r>
-      <w:r>
-        <w:rPr>
-          <w:rFonts w:asciiTheme="minorHAnsi" w:hAnsiTheme="minorHAnsi" w:cstheme="minorHAnsi"/>
-          <w:spacing w:val="6"/>
-          <w:sz w:val="20"/>
-          <w:szCs w:val="20"/>
-        </w:rPr>
+          <w:rFonts w:cstheme="minorHAnsi"/>
+          <w:sz w:val="20"/>
+          <w:szCs w:val="20"/>
+        </w:rPr>
+        <w:lastRenderedPageBreak/>
+        <w:t>What tables can you see under the Mary connection</w:t>
+      </w:r>
+      <w:r>
+        <w:rPr>
+          <w:rFonts w:cstheme="minorHAnsi"/>
+          <w:sz w:val="20"/>
+          <w:szCs w:val="20"/>
+          <w:u w:val="single"/>
+        </w:rPr>
+        <w:t>?</w:t>
+      </w:r>
+    </w:p>
+    <w:p>
+      <w:pPr>
+        <w:pStyle w:val="ListParagraph"/>
+      </w:pPr>
+      <w:r>
         <w:t xml:space="preserve"> </w:t>
       </w:r>
       <w:r>
-        <w:rPr>
-          <w:rFonts w:asciiTheme="minorHAnsi" w:hAnsiTheme="minorHAnsi" w:cstheme="minorHAnsi"/>
-          <w:sz w:val="20"/>
-          <w:szCs w:val="20"/>
-        </w:rPr>
-        <w:t>can't</w:t>
-      </w:r>
-      <w:r>
-        <w:rPr>
-          <w:rFonts w:asciiTheme="minorHAnsi" w:hAnsiTheme="minorHAnsi" w:cstheme="minorHAnsi"/>
-          <w:spacing w:val="8"/>
-          <w:sz w:val="20"/>
-          <w:szCs w:val="20"/>
-        </w:rPr>
-        <w:t xml:space="preserve"> </w:t>
-      </w:r>
-      <w:r>
-        <w:rPr>
-          <w:rFonts w:asciiTheme="minorHAnsi" w:hAnsiTheme="minorHAnsi" w:cstheme="minorHAnsi"/>
-          <w:sz w:val="20"/>
-          <w:szCs w:val="20"/>
-        </w:rPr>
-        <w:t>we</w:t>
-      </w:r>
-      <w:r>
-        <w:rPr>
-          <w:rFonts w:asciiTheme="minorHAnsi" w:hAnsiTheme="minorHAnsi" w:cstheme="minorHAnsi"/>
-          <w:spacing w:val="9"/>
-          <w:sz w:val="20"/>
-          <w:szCs w:val="20"/>
-        </w:rPr>
-        <w:t xml:space="preserve"> </w:t>
-      </w:r>
-      <w:r>
-        <w:rPr>
-          <w:rFonts w:asciiTheme="minorHAnsi" w:hAnsiTheme="minorHAnsi" w:cstheme="minorHAnsi"/>
-          <w:sz w:val="20"/>
-          <w:szCs w:val="20"/>
-        </w:rPr>
-        <w:t>see</w:t>
-      </w:r>
-      <w:r>
-        <w:rPr>
-          <w:rFonts w:asciiTheme="minorHAnsi" w:hAnsiTheme="minorHAnsi" w:cstheme="minorHAnsi"/>
-          <w:spacing w:val="5"/>
-          <w:sz w:val="20"/>
-          <w:szCs w:val="20"/>
-        </w:rPr>
-        <w:t xml:space="preserve"> </w:t>
-      </w:r>
-      <w:r>
-        <w:rPr>
-          <w:rFonts w:asciiTheme="minorHAnsi" w:hAnsiTheme="minorHAnsi" w:cstheme="minorHAnsi"/>
-          <w:sz w:val="20"/>
-          <w:szCs w:val="20"/>
-        </w:rPr>
-        <w:t>the</w:t>
-      </w:r>
-      <w:r>
-        <w:rPr>
-          <w:rFonts w:asciiTheme="minorHAnsi" w:hAnsiTheme="minorHAnsi" w:cstheme="minorHAnsi"/>
-          <w:spacing w:val="8"/>
-          <w:sz w:val="20"/>
-          <w:szCs w:val="20"/>
-        </w:rPr>
-        <w:t xml:space="preserve"> </w:t>
-      </w:r>
-      <w:r>
-        <w:rPr>
-          <w:rFonts w:asciiTheme="minorHAnsi" w:hAnsiTheme="minorHAnsi" w:cstheme="minorHAnsi"/>
-          <w:sz w:val="20"/>
-          <w:szCs w:val="20"/>
-        </w:rPr>
-        <w:t>other</w:t>
-      </w:r>
-      <w:r>
-        <w:rPr>
-          <w:rFonts w:asciiTheme="minorHAnsi" w:hAnsiTheme="minorHAnsi" w:cstheme="minorHAnsi"/>
-          <w:spacing w:val="6"/>
-          <w:sz w:val="20"/>
-          <w:szCs w:val="20"/>
-        </w:rPr>
-        <w:t xml:space="preserve"> </w:t>
-      </w:r>
-      <w:r>
-        <w:rPr>
-          <w:rFonts w:asciiTheme="minorHAnsi" w:hAnsiTheme="minorHAnsi" w:cstheme="minorHAnsi"/>
-          <w:sz w:val="20"/>
-          <w:szCs w:val="20"/>
-        </w:rPr>
-        <w:t>tables</w:t>
-      </w:r>
-      <w:r>
-        <w:rPr>
-          <w:rFonts w:asciiTheme="minorHAnsi" w:hAnsiTheme="minorHAnsi" w:cstheme="minorHAnsi"/>
-          <w:spacing w:val="7"/>
-          <w:sz w:val="20"/>
-          <w:szCs w:val="20"/>
-        </w:rPr>
-        <w:t xml:space="preserve"> </w:t>
-      </w:r>
-      <w:r>
-        <w:rPr>
-          <w:rFonts w:asciiTheme="minorHAnsi" w:hAnsiTheme="minorHAnsi" w:cstheme="minorHAnsi"/>
-          <w:sz w:val="20"/>
-          <w:szCs w:val="20"/>
-        </w:rPr>
-        <w:t>using</w:t>
-      </w:r>
-      <w:r>
-        <w:rPr>
-          <w:rFonts w:asciiTheme="minorHAnsi" w:hAnsiTheme="minorHAnsi" w:cstheme="minorHAnsi"/>
-          <w:spacing w:val="5"/>
-          <w:sz w:val="20"/>
-          <w:szCs w:val="20"/>
-        </w:rPr>
-        <w:t xml:space="preserve"> </w:t>
-      </w:r>
-      <w:r>
-        <w:rPr>
-          <w:rFonts w:asciiTheme="minorHAnsi" w:hAnsiTheme="minorHAnsi" w:cstheme="minorHAnsi"/>
-          <w:sz w:val="20"/>
-          <w:szCs w:val="20"/>
-        </w:rPr>
-        <w:t>the</w:t>
-      </w:r>
-      <w:r>
-        <w:rPr>
-          <w:rFonts w:asciiTheme="minorHAnsi" w:hAnsiTheme="minorHAnsi" w:cstheme="minorHAnsi"/>
-          <w:spacing w:val="9"/>
-          <w:sz w:val="20"/>
-          <w:szCs w:val="20"/>
-        </w:rPr>
-        <w:t xml:space="preserve"> </w:t>
-      </w:r>
-      <w:r>
-        <w:rPr>
-          <w:rFonts w:asciiTheme="minorHAnsi" w:hAnsiTheme="minorHAnsi" w:cstheme="minorHAnsi"/>
-          <w:sz w:val="20"/>
-          <w:szCs w:val="20"/>
-        </w:rPr>
-        <w:t>Mary</w:t>
-      </w:r>
-      <w:r>
-        <w:rPr>
-          <w:rFonts w:asciiTheme="minorHAnsi" w:hAnsiTheme="minorHAnsi" w:cstheme="minorHAnsi"/>
-          <w:spacing w:val="9"/>
-          <w:sz w:val="20"/>
-          <w:szCs w:val="20"/>
-        </w:rPr>
-        <w:t xml:space="preserve"> </w:t>
-      </w:r>
-      <w:r>
-        <w:rPr>
-          <w:rFonts w:asciiTheme="minorHAnsi" w:hAnsiTheme="minorHAnsi" w:cstheme="minorHAnsi"/>
-          <w:sz w:val="20"/>
-          <w:szCs w:val="20"/>
-        </w:rPr>
-        <w:t>connection?</w:t>
-      </w:r>
-      <w:r>
-        <w:rPr>
-          <w:rFonts w:asciiTheme="minorHAnsi" w:hAnsiTheme="minorHAnsi" w:cstheme="minorHAnsi"/>
-          <w:spacing w:val="-1"/>
-          <w:sz w:val="20"/>
-          <w:szCs w:val="20"/>
-        </w:rPr>
-        <w:t xml:space="preserve"> </w:t>
-      </w:r>
-      <w:r>
-        <w:rPr>
-          <w:rFonts w:asciiTheme="minorHAnsi" w:hAnsiTheme="minorHAnsi" w:cstheme="minorHAnsi"/>
-          <w:w w:val="101"/>
-          <w:sz w:val="20"/>
-          <w:szCs w:val="20"/>
-        </w:rPr>
-        <w:t xml:space="preserve"> </w:t>
-      </w:r>
-      <w:r>
-        <w:rPr>
-          <w:sz w:val="21"/>
-          <w:szCs w:val="21"/>
-        </w:rPr>
-        <w:t>Because we updated permissions on the Maintenance schema only, not sales or staff</w:t>
+        <w:t xml:space="preserve"> Syste, File, External, Graph and Main</w:t>
+      </w:r>
+      <w:r>
+        <w:t>t</w:t>
+      </w:r>
+      <w:r>
+        <w:t>e</w:t>
+      </w:r>
+      <w:r>
+        <w:t>n</w:t>
+      </w:r>
+      <w:r>
+        <w:t>ance.tblBuildingMaintenance</w:t>
+      </w:r>
+    </w:p>
+    <w:p>
+      <w:pPr>
+        <w:rPr>
+          <w:rFonts w:cstheme="minorHAnsi"/>
+          <w:sz w:val="20"/>
+          <w:szCs w:val="20"/>
+        </w:rPr>
+      </w:pPr>
+      <w:r>
+        <w:rPr>
+          <w:rFonts w:cstheme="minorHAnsi"/>
+          <w:sz w:val="20"/>
+          <w:szCs w:val="20"/>
+          <w:u w:val="single"/>
+        </w:rPr>
+        <w:t xml:space="preserve">                                                      </w:t>
       </w:r>
     </w:p>
     <w:p>
@@ -3872,23 +3621,23 @@
           <w:numId w:val="8"/>
         </w:numPr>
         <w:rPr>
-          <w:rFonts w:cstheme="minorHAnsi"/>
-          <w:sz w:val="20"/>
-          <w:szCs w:val="20"/>
-        </w:rPr>
-      </w:pPr>
-      <w:r>
-        <w:rPr>
-          <w:rFonts w:cstheme="minorHAnsi"/>
-          <w:sz w:val="20"/>
-          <w:szCs w:val="20"/>
-        </w:rPr>
-        <w:t>Right click on the cars database using the Mary connection, and select "New</w:t>
-      </w:r>
-      <w:r>
-        <w:rPr>
-          <w:rFonts w:cstheme="minorHAnsi"/>
-          <w:spacing w:val="35"/>
+          <w:rFonts w:asciiTheme="minorHAnsi" w:hAnsiTheme="minorHAnsi" w:cstheme="minorHAnsi"/>
+          <w:sz w:val="20"/>
+          <w:szCs w:val="20"/>
+        </w:rPr>
+      </w:pPr>
+      <w:r>
+        <w:rPr>
+          <w:rFonts w:asciiTheme="minorHAnsi" w:hAnsiTheme="minorHAnsi" w:cstheme="minorHAnsi"/>
+          <w:sz w:val="20"/>
+          <w:szCs w:val="20"/>
+        </w:rPr>
+        <w:t>Why</w:t>
+      </w:r>
+      <w:r>
+        <w:rPr>
+          <w:rFonts w:asciiTheme="minorHAnsi" w:hAnsiTheme="minorHAnsi" w:cstheme="minorHAnsi"/>
+          <w:spacing w:val="6"/>
           <w:sz w:val="20"/>
           <w:szCs w:val="20"/>
         </w:rPr>
@@ -3896,11 +3645,200 @@
       </w:r>
       <w:r>
         <w:rPr>
-          <w:rFonts w:cstheme="minorHAnsi"/>
-          <w:sz w:val="20"/>
-          <w:szCs w:val="20"/>
-        </w:rPr>
-        <w:t>Query"</w:t>
+          <w:rFonts w:asciiTheme="minorHAnsi" w:hAnsiTheme="minorHAnsi" w:cstheme="minorHAnsi"/>
+          <w:sz w:val="20"/>
+          <w:szCs w:val="20"/>
+        </w:rPr>
+        <w:t>can't</w:t>
+      </w:r>
+      <w:r>
+        <w:rPr>
+          <w:rFonts w:asciiTheme="minorHAnsi" w:hAnsiTheme="minorHAnsi" w:cstheme="minorHAnsi"/>
+          <w:spacing w:val="8"/>
+          <w:sz w:val="20"/>
+          <w:szCs w:val="20"/>
+        </w:rPr>
+        <w:t xml:space="preserve"> </w:t>
+      </w:r>
+      <w:r>
+        <w:rPr>
+          <w:rFonts w:asciiTheme="minorHAnsi" w:hAnsiTheme="minorHAnsi" w:cstheme="minorHAnsi"/>
+          <w:sz w:val="20"/>
+          <w:szCs w:val="20"/>
+        </w:rPr>
+        <w:t>we</w:t>
+      </w:r>
+      <w:r>
+        <w:rPr>
+          <w:rFonts w:asciiTheme="minorHAnsi" w:hAnsiTheme="minorHAnsi" w:cstheme="minorHAnsi"/>
+          <w:spacing w:val="9"/>
+          <w:sz w:val="20"/>
+          <w:szCs w:val="20"/>
+        </w:rPr>
+        <w:t xml:space="preserve"> </w:t>
+      </w:r>
+      <w:r>
+        <w:rPr>
+          <w:rFonts w:asciiTheme="minorHAnsi" w:hAnsiTheme="minorHAnsi" w:cstheme="minorHAnsi"/>
+          <w:sz w:val="20"/>
+          <w:szCs w:val="20"/>
+        </w:rPr>
+        <w:t>see</w:t>
+      </w:r>
+      <w:r>
+        <w:rPr>
+          <w:rFonts w:asciiTheme="minorHAnsi" w:hAnsiTheme="minorHAnsi" w:cstheme="minorHAnsi"/>
+          <w:spacing w:val="5"/>
+          <w:sz w:val="20"/>
+          <w:szCs w:val="20"/>
+        </w:rPr>
+        <w:t xml:space="preserve"> </w:t>
+      </w:r>
+      <w:r>
+        <w:rPr>
+          <w:rFonts w:asciiTheme="minorHAnsi" w:hAnsiTheme="minorHAnsi" w:cstheme="minorHAnsi"/>
+          <w:sz w:val="20"/>
+          <w:szCs w:val="20"/>
+        </w:rPr>
+        <w:t>the</w:t>
+      </w:r>
+      <w:r>
+        <w:rPr>
+          <w:rFonts w:asciiTheme="minorHAnsi" w:hAnsiTheme="minorHAnsi" w:cstheme="minorHAnsi"/>
+          <w:spacing w:val="8"/>
+          <w:sz w:val="20"/>
+          <w:szCs w:val="20"/>
+        </w:rPr>
+        <w:t xml:space="preserve"> </w:t>
+      </w:r>
+      <w:r>
+        <w:rPr>
+          <w:rFonts w:asciiTheme="minorHAnsi" w:hAnsiTheme="minorHAnsi" w:cstheme="minorHAnsi"/>
+          <w:sz w:val="20"/>
+          <w:szCs w:val="20"/>
+        </w:rPr>
+        <w:t>other</w:t>
+      </w:r>
+      <w:r>
+        <w:rPr>
+          <w:rFonts w:asciiTheme="minorHAnsi" w:hAnsiTheme="minorHAnsi" w:cstheme="minorHAnsi"/>
+          <w:spacing w:val="6"/>
+          <w:sz w:val="20"/>
+          <w:szCs w:val="20"/>
+        </w:rPr>
+        <w:t xml:space="preserve"> </w:t>
+      </w:r>
+      <w:r>
+        <w:rPr>
+          <w:rFonts w:asciiTheme="minorHAnsi" w:hAnsiTheme="minorHAnsi" w:cstheme="minorHAnsi"/>
+          <w:sz w:val="20"/>
+          <w:szCs w:val="20"/>
+        </w:rPr>
+        <w:t>tables</w:t>
+      </w:r>
+      <w:r>
+        <w:rPr>
+          <w:rFonts w:asciiTheme="minorHAnsi" w:hAnsiTheme="minorHAnsi" w:cstheme="minorHAnsi"/>
+          <w:spacing w:val="7"/>
+          <w:sz w:val="20"/>
+          <w:szCs w:val="20"/>
+        </w:rPr>
+        <w:t xml:space="preserve"> </w:t>
+      </w:r>
+      <w:r>
+        <w:rPr>
+          <w:rFonts w:asciiTheme="minorHAnsi" w:hAnsiTheme="minorHAnsi" w:cstheme="minorHAnsi"/>
+          <w:sz w:val="20"/>
+          <w:szCs w:val="20"/>
+        </w:rPr>
+        <w:t>using</w:t>
+      </w:r>
+      <w:r>
+        <w:rPr>
+          <w:rFonts w:asciiTheme="minorHAnsi" w:hAnsiTheme="minorHAnsi" w:cstheme="minorHAnsi"/>
+          <w:spacing w:val="5"/>
+          <w:sz w:val="20"/>
+          <w:szCs w:val="20"/>
+        </w:rPr>
+        <w:t xml:space="preserve"> </w:t>
+      </w:r>
+      <w:r>
+        <w:rPr>
+          <w:rFonts w:asciiTheme="minorHAnsi" w:hAnsiTheme="minorHAnsi" w:cstheme="minorHAnsi"/>
+          <w:sz w:val="20"/>
+          <w:szCs w:val="20"/>
+        </w:rPr>
+        <w:t>the</w:t>
+      </w:r>
+      <w:r>
+        <w:rPr>
+          <w:rFonts w:asciiTheme="minorHAnsi" w:hAnsiTheme="minorHAnsi" w:cstheme="minorHAnsi"/>
+          <w:spacing w:val="9"/>
+          <w:sz w:val="20"/>
+          <w:szCs w:val="20"/>
+        </w:rPr>
+        <w:t xml:space="preserve"> </w:t>
+      </w:r>
+      <w:r>
+        <w:rPr>
+          <w:rFonts w:asciiTheme="minorHAnsi" w:hAnsiTheme="minorHAnsi" w:cstheme="minorHAnsi"/>
+          <w:sz w:val="20"/>
+          <w:szCs w:val="20"/>
+        </w:rPr>
+        <w:t>Mary</w:t>
+      </w:r>
+      <w:r>
+        <w:rPr>
+          <w:rFonts w:asciiTheme="minorHAnsi" w:hAnsiTheme="minorHAnsi" w:cstheme="minorHAnsi"/>
+          <w:spacing w:val="9"/>
+          <w:sz w:val="20"/>
+          <w:szCs w:val="20"/>
+        </w:rPr>
+        <w:t xml:space="preserve"> </w:t>
+      </w:r>
+      <w:r>
+        <w:rPr>
+          <w:rFonts w:asciiTheme="minorHAnsi" w:hAnsiTheme="minorHAnsi" w:cstheme="minorHAnsi"/>
+          <w:sz w:val="20"/>
+          <w:szCs w:val="20"/>
+        </w:rPr>
+        <w:t>connection?</w:t>
+      </w:r>
+    </w:p>
+    <w:p>
+      <w:pPr>
+        <w:pStyle w:val="ListParagraph"/>
+        <w:ind w:left="720" w:firstLine="0"/>
+        <w:rPr>
+          <w:rFonts w:asciiTheme="minorHAnsi" w:hAnsiTheme="minorHAnsi" w:cstheme="minorHAnsi"/>
+          <w:sz w:val="20"/>
+          <w:szCs w:val="20"/>
+        </w:rPr>
+      </w:pPr>
+      <w:r>
+        <w:rPr>
+          <w:rFonts w:asciiTheme="minorHAnsi" w:hAnsiTheme="minorHAnsi" w:cstheme="minorHAnsi"/>
+          <w:spacing w:val="-1"/>
+          <w:sz w:val="20"/>
+          <w:szCs w:val="20"/>
+        </w:rPr>
+        <w:t xml:space="preserve"> </w:t>
+      </w:r>
+      <w:r>
+        <w:rPr>
+          <w:rFonts w:asciiTheme="minorHAnsi" w:hAnsiTheme="minorHAnsi" w:cstheme="minorHAnsi"/>
+          <w:w w:val="101"/>
+          <w:sz w:val="20"/>
+          <w:szCs w:val="20"/>
+        </w:rPr>
+        <w:t xml:space="preserve"> </w:t>
+      </w:r>
+      <w:r>
+        <w:rPr>
+          <w:sz w:val="21"/>
+          <w:szCs w:val="21"/>
+        </w:rPr>
+        <w:t>Because we updated permissions on the Maintenance schema only, not sales or staff</w:t>
       </w:r>
     </w:p>
     <w:p>
@@ -3911,51 +3849,23 @@
           <w:numId w:val="8"/>
         </w:numPr>
         <w:rPr>
-          <w:rFonts w:asciiTheme="minorHAnsi" w:hAnsiTheme="minorHAnsi" w:cstheme="minorHAnsi"/>
-          <w:sz w:val="20"/>
-          <w:szCs w:val="20"/>
-        </w:rPr>
-      </w:pPr>
-      <w:r>
-        <w:rPr>
-          <w:rFonts w:asciiTheme="minorHAnsi" w:hAnsiTheme="minorHAnsi" w:cstheme="minorHAnsi"/>
-          <w:sz w:val="20"/>
-          <w:szCs w:val="20"/>
-        </w:rPr>
-        <w:t xml:space="preserve">Run </w:t>
-      </w:r>
-      <w:r>
-        <w:rPr>
-          <w:rFonts w:asciiTheme="minorHAnsi" w:hAnsiTheme="minorHAnsi" w:cstheme="minorHAnsi"/>
-          <w:color w:val="0000FF"/>
-          <w:sz w:val="20"/>
-          <w:szCs w:val="20"/>
-        </w:rPr>
-        <w:t xml:space="preserve">SELECT </w:t>
-      </w:r>
-      <w:r>
-        <w:rPr>
-          <w:rFonts w:asciiTheme="minorHAnsi" w:hAnsiTheme="minorHAnsi" w:cstheme="minorHAnsi"/>
-          <w:color w:val="7F7F7F"/>
-          <w:sz w:val="20"/>
-          <w:szCs w:val="20"/>
-        </w:rPr>
-        <w:t xml:space="preserve">* </w:t>
-      </w:r>
-      <w:r>
-        <w:rPr>
-          <w:rFonts w:asciiTheme="minorHAnsi" w:hAnsiTheme="minorHAnsi" w:cstheme="minorHAnsi"/>
-          <w:color w:val="0000FF"/>
-          <w:sz w:val="20"/>
-          <w:szCs w:val="20"/>
-        </w:rPr>
-        <w:t>FROM</w:t>
-      </w:r>
-      <w:r>
-        <w:rPr>
-          <w:rFonts w:asciiTheme="minorHAnsi" w:hAnsiTheme="minorHAnsi" w:cstheme="minorHAnsi"/>
-          <w:color w:val="0000FF"/>
-          <w:spacing w:val="-2"/>
+          <w:rFonts w:cstheme="minorHAnsi"/>
+          <w:sz w:val="20"/>
+          <w:szCs w:val="20"/>
+        </w:rPr>
+      </w:pPr>
+      <w:r>
+        <w:rPr>
+          <w:rFonts w:cstheme="minorHAnsi"/>
+          <w:sz w:val="20"/>
+          <w:szCs w:val="20"/>
+        </w:rPr>
+        <w:t>Right click on the cars database using the Mary connection, and select "New</w:t>
+      </w:r>
+      <w:r>
+        <w:rPr>
+          <w:rFonts w:cstheme="minorHAnsi"/>
+          <w:spacing w:val="35"/>
           <w:sz w:val="20"/>
           <w:szCs w:val="20"/>
         </w:rPr>
@@ -3963,28 +3873,11 @@
       </w:r>
       <w:r>
         <w:rPr>
-          <w:rFonts w:asciiTheme="minorHAnsi" w:hAnsiTheme="minorHAnsi" w:cstheme="minorHAnsi"/>
-          <w:sz w:val="20"/>
-          <w:szCs w:val="20"/>
-        </w:rPr>
-        <w:t>Maintenance</w:t>
-      </w:r>
-      <w:r>
-        <w:rPr>
-          <w:rFonts w:asciiTheme="minorHAnsi" w:hAnsiTheme="minorHAnsi" w:cstheme="minorHAnsi"/>
-          <w:color w:val="7F7F7F"/>
-          <w:sz w:val="20"/>
-          <w:szCs w:val="20"/>
-        </w:rPr>
-        <w:t>.</w:t>
-      </w:r>
-      <w:r>
-        <w:rPr>
-          <w:rFonts w:asciiTheme="minorHAnsi" w:hAnsiTheme="minorHAnsi" w:cstheme="minorHAnsi"/>
-          <w:sz w:val="20"/>
-          <w:szCs w:val="20"/>
-        </w:rPr>
-        <w:t>tblBuildingMaintenance</w:t>
+          <w:rFonts w:cstheme="minorHAnsi"/>
+          <w:sz w:val="20"/>
+          <w:szCs w:val="20"/>
+        </w:rPr>
+        <w:t>Query"</w:t>
       </w:r>
     </w:p>
     <w:p>
@@ -4006,6 +3899,90 @@
           <w:sz w:val="20"/>
           <w:szCs w:val="20"/>
         </w:rPr>
+        <w:t xml:space="preserve">Run </w:t>
+      </w:r>
+      <w:r>
+        <w:rPr>
+          <w:rFonts w:asciiTheme="minorHAnsi" w:hAnsiTheme="minorHAnsi" w:cstheme="minorHAnsi"/>
+          <w:color w:val="0000FF"/>
+          <w:sz w:val="20"/>
+          <w:szCs w:val="20"/>
+        </w:rPr>
+        <w:t xml:space="preserve">SELECT </w:t>
+      </w:r>
+      <w:r>
+        <w:rPr>
+          <w:rFonts w:asciiTheme="minorHAnsi" w:hAnsiTheme="minorHAnsi" w:cstheme="minorHAnsi"/>
+          <w:color w:val="7F7F7F"/>
+          <w:sz w:val="20"/>
+          <w:szCs w:val="20"/>
+        </w:rPr>
+        <w:t xml:space="preserve">* </w:t>
+      </w:r>
+      <w:r>
+        <w:rPr>
+          <w:rFonts w:asciiTheme="minorHAnsi" w:hAnsiTheme="minorHAnsi" w:cstheme="minorHAnsi"/>
+          <w:color w:val="0000FF"/>
+          <w:sz w:val="20"/>
+          <w:szCs w:val="20"/>
+        </w:rPr>
+        <w:t>FROM</w:t>
+      </w:r>
+      <w:r>
+        <w:rPr>
+          <w:rFonts w:asciiTheme="minorHAnsi" w:hAnsiTheme="minorHAnsi" w:cstheme="minorHAnsi"/>
+          <w:color w:val="0000FF"/>
+          <w:spacing w:val="-2"/>
+          <w:sz w:val="20"/>
+          <w:szCs w:val="20"/>
+        </w:rPr>
+        <w:t xml:space="preserve"> </w:t>
+      </w:r>
+      <w:r>
+        <w:rPr>
+          <w:rFonts w:asciiTheme="minorHAnsi" w:hAnsiTheme="minorHAnsi" w:cstheme="minorHAnsi"/>
+          <w:sz w:val="20"/>
+          <w:szCs w:val="20"/>
+        </w:rPr>
+        <w:t>Maintenance</w:t>
+      </w:r>
+      <w:r>
+        <w:rPr>
+          <w:rFonts w:asciiTheme="minorHAnsi" w:hAnsiTheme="minorHAnsi" w:cstheme="minorHAnsi"/>
+          <w:color w:val="7F7F7F"/>
+          <w:sz w:val="20"/>
+          <w:szCs w:val="20"/>
+        </w:rPr>
+        <w:t>.</w:t>
+      </w:r>
+      <w:r>
+        <w:rPr>
+          <w:rFonts w:asciiTheme="minorHAnsi" w:hAnsiTheme="minorHAnsi" w:cstheme="minorHAnsi"/>
+          <w:sz w:val="20"/>
+          <w:szCs w:val="20"/>
+        </w:rPr>
+        <w:t>tblBuildingMaintenance</w:t>
+      </w:r>
+    </w:p>
+    <w:p>
+      <w:pPr>
+        <w:pStyle w:val="ListParagraph"/>
+        <w:numPr>
+          <w:ilvl w:val="0"/>
+          <w:numId w:val="8"/>
+        </w:numPr>
+        <w:rPr>
+          <w:rFonts w:asciiTheme="minorHAnsi" w:hAnsiTheme="minorHAnsi" w:cstheme="minorHAnsi"/>
+          <w:sz w:val="20"/>
+          <w:szCs w:val="20"/>
+        </w:rPr>
+      </w:pPr>
+      <w:r>
+        <w:rPr>
+          <w:rFonts w:asciiTheme="minorHAnsi" w:hAnsiTheme="minorHAnsi" w:cstheme="minorHAnsi"/>
+          <w:sz w:val="20"/>
+          <w:szCs w:val="20"/>
+        </w:rPr>
         <w:t>Did you get rows</w:t>
       </w:r>
       <w:r>
@@ -4062,13 +4039,13 @@
           <w:lang w:eastAsia="en-NZ"/>
         </w:rPr>
         <w:drawing>
-          <wp:anchor distT="0" distB="0" distL="114300" distR="114300" simplePos="0" relativeHeight="251665408" behindDoc="0" locked="0" layoutInCell="1" allowOverlap="1" wp14:anchorId="7042D70E" wp14:editId="2412A672">
+          <wp:anchor distT="0" distB="0" distL="114300" distR="114300" simplePos="0" relativeHeight="251665408" behindDoc="0" locked="0" layoutInCell="1" allowOverlap="1" wp14:anchorId="7042D70E" wp14:editId="5093CE1D">
             <wp:simplePos x="0" y="0"/>
             <wp:positionH relativeFrom="page">
-              <wp:align>right</wp:align>
+              <wp:posOffset>925830</wp:posOffset>
             </wp:positionH>
             <wp:positionV relativeFrom="margin">
-              <wp:posOffset>1805305</wp:posOffset>
+              <wp:posOffset>2167255</wp:posOffset>
             </wp:positionV>
             <wp:extent cx="2217420" cy="1262380"/>
             <wp:effectExtent l="0" t="0" r="0" b="0"/>
@@ -4274,30 +4251,22 @@
         </w:rPr>
         <w:t>result</w:t>
       </w:r>
-      <w:r>
+    </w:p>
+    <w:p>
+      <w:pPr>
+        <w:pStyle w:val="ListParagraph"/>
+        <w:ind w:left="720" w:firstLine="0"/>
         <w:rPr>
           <w:sz w:val="21"/>
           <w:szCs w:val="21"/>
         </w:rPr>
-        <w:t xml:space="preserve">  Permission denied </w:t>
-      </w:r>
-    </w:p>
-    <w:p>
-      <w:pPr>
-        <w:pStyle w:val="ListParagraph"/>
-        <w:ind w:left="720" w:firstLine="0"/>
-        <w:rPr>
-          <w:rFonts w:asciiTheme="minorHAnsi" w:hAnsiTheme="minorHAnsi" w:cstheme="minorHAnsi"/>
-          <w:sz w:val="20"/>
-          <w:szCs w:val="20"/>
-        </w:rPr>
       </w:pPr>
       <w:r>
         <w:rPr>
           <w:sz w:val="21"/>
           <w:szCs w:val="21"/>
         </w:rPr>
-        <w:t>________________________________________________________________________________</w:t>
+        <w:t xml:space="preserve">  Permission denied </w:t>
       </w:r>
     </w:p>
     <w:p>
@@ -4426,17 +4395,67 @@
           <w:sz w:val="21"/>
           <w:szCs w:val="21"/>
         </w:rPr>
-        <w:t xml:space="preserve"> we only gave Mary Select permission</w:t>
+        <w:t>The server knew not to run the delete command as</w:t>
       </w:r>
       <w:r>
         <w:rPr>
           <w:sz w:val="21"/>
           <w:szCs w:val="21"/>
         </w:rPr>
-        <w:t xml:space="preserve"> over the Maintenance schema</w:t>
-      </w:r>
-      <w:bookmarkStart w:id="0" w:name="_GoBack"/>
-      <w:bookmarkEnd w:id="0"/>
+        <w:t xml:space="preserve"> we only gave Mary Select permission over the Maintenance schema</w:t>
+      </w:r>
+      <w:r>
+        <w:rPr>
+          <w:sz w:val="21"/>
+          <w:szCs w:val="21"/>
+        </w:rPr>
+        <w:t xml:space="preserve">.  I’m not sure what is meant by default? I did some research and </w:t>
+      </w:r>
+    </w:p>
+    <w:p>
+      <w:pPr>
+        <w:pStyle w:val="ListParagraph"/>
+        <w:rPr>
+          <w:i/>
+          <w:iCs/>
+        </w:rPr>
+      </w:pPr>
+      <w:r>
+        <w:rPr>
+          <w:i/>
+          <w:iCs/>
+        </w:rPr>
+        <w:t xml:space="preserve">grant select on all tables in schema </w:t>
+      </w:r>
+      <w:r>
+        <w:rPr>
+          <w:i/>
+          <w:iCs/>
+        </w:rPr>
+        <w:t>Cars</w:t>
+      </w:r>
+      <w:r>
+        <w:rPr>
+          <w:i/>
+          <w:iCs/>
+        </w:rPr>
+        <w:t xml:space="preserve"> to </w:t>
+      </w:r>
+      <w:r>
+        <w:rPr>
+          <w:i/>
+          <w:iCs/>
+        </w:rPr>
+        <w:t>Mary</w:t>
+      </w:r>
+    </w:p>
+    <w:p>
+      <w:pPr>
+        <w:pStyle w:val="ListParagraph"/>
+      </w:pPr>
+      <w:r>
+        <w:t xml:space="preserve">seemed like an appropriate answer? </w:t>
+      </w:r>
     </w:p>
     <w:p>
       <w:pPr>
@@ -4444,6 +4463,17 @@
         <w:ind w:left="720" w:firstLine="0"/>
         <w:rPr>
           <w:rFonts w:asciiTheme="minorHAnsi" w:hAnsiTheme="minorHAnsi" w:cstheme="minorHAnsi"/>
+          <w:sz w:val="20"/>
+          <w:szCs w:val="20"/>
+        </w:rPr>
+      </w:pPr>
+    </w:p>
+    <w:p>
+      <w:pPr>
+        <w:pStyle w:val="ListParagraph"/>
+        <w:ind w:left="720" w:firstLine="0"/>
+        <w:rPr>
+          <w:rFonts w:asciiTheme="minorHAnsi" w:hAnsiTheme="minorHAnsi" w:cstheme="minorHAnsi"/>
           <w:color w:val="0000FF"/>
           <w:sz w:val="20"/>
           <w:szCs w:val="20"/>
@@ -4453,10 +4483,150 @@
     <w:p>
       <w:pPr>
         <w:pStyle w:val="ListParagraph"/>
-        <w:numPr>
-          <w:ilvl w:val="0"/>
-          <w:numId w:val="8"/>
-        </w:numPr>
+      </w:pPr>
+      <w:r>
+        <w:t>If we wanted to assign select (read) permissions to all the tables in the database, without using schemas, how could we do</w:t>
+      </w:r>
+      <w:r>
+        <w:rPr>
+          <w:spacing w:val="2"/>
+        </w:rPr>
+        <w:t xml:space="preserve"> </w:t>
+      </w:r>
+      <w:r>
+        <w:t>this</w:t>
+      </w:r>
+      <w:r>
+        <w:t>?</w:t>
+      </w:r>
+      <w:r>
+        <w:t xml:space="preserve"> </w:t>
+      </w:r>
+    </w:p>
+    <w:p>
+      <w:pPr>
+        <w:pStyle w:val="ListParagraph"/>
+        <w:rPr>
+          <w:i/>
+          <w:iCs/>
+        </w:rPr>
+      </w:pPr>
+      <w:r>
+        <w:rPr>
+          <w:rStyle w:val="kwd"/>
+          <w:i/>
+          <w:iCs/>
+        </w:rPr>
+        <w:t>ALTER</w:t>
+      </w:r>
+      <w:r>
+        <w:rPr>
+          <w:rStyle w:val="pln"/>
+          <w:i/>
+          <w:iCs/>
+        </w:rPr>
+        <w:t xml:space="preserve"> </w:t>
+      </w:r>
+      <w:r>
+        <w:rPr>
+          <w:rStyle w:val="kwd"/>
+          <w:i/>
+          <w:iCs/>
+        </w:rPr>
+        <w:t>AUTHORIZATION</w:t>
+      </w:r>
+      <w:r>
+        <w:rPr>
+          <w:rStyle w:val="pln"/>
+          <w:i/>
+          <w:iCs/>
+        </w:rPr>
+        <w:t xml:space="preserve"> </w:t>
+      </w:r>
+      <w:r>
+        <w:rPr>
+          <w:rStyle w:val="kwd"/>
+          <w:i/>
+          <w:iCs/>
+        </w:rPr>
+        <w:t>ON</w:t>
+      </w:r>
+      <w:r>
+        <w:rPr>
+          <w:rStyle w:val="pln"/>
+          <w:i/>
+          <w:iCs/>
+        </w:rPr>
+        <w:t xml:space="preserve"> OBJECT</w:t>
+      </w:r>
+      <w:r>
+        <w:rPr>
+          <w:rStyle w:val="pun"/>
+          <w:i/>
+          <w:iCs/>
+        </w:rPr>
+        <w:t>::</w:t>
+      </w:r>
+      <w:r>
+        <w:rPr>
+          <w:rStyle w:val="pln"/>
+          <w:i/>
+          <w:iCs/>
+        </w:rPr>
+        <w:t>dbo</w:t>
+      </w:r>
+      <w:r>
+        <w:rPr>
+          <w:rStyle w:val="pun"/>
+          <w:i/>
+          <w:iCs/>
+        </w:rPr>
+        <w:t>.</w:t>
+      </w:r>
+      <w:r>
+        <w:rPr>
+          <w:rStyle w:val="pln"/>
+          <w:i/>
+          <w:iCs/>
+        </w:rPr>
+        <w:t xml:space="preserve">tableA </w:t>
+      </w:r>
+      <w:r>
+        <w:rPr>
+          <w:rStyle w:val="kwd"/>
+          <w:i/>
+          <w:iCs/>
+        </w:rPr>
+        <w:t>TO</w:t>
+      </w:r>
+      <w:r>
+        <w:rPr>
+          <w:rStyle w:val="pln"/>
+          <w:i/>
+          <w:iCs/>
+        </w:rPr>
+        <w:t xml:space="preserve"> ownerX</w:t>
+      </w:r>
+      <w:r>
+        <w:rPr>
+          <w:rStyle w:val="pun"/>
+          <w:i/>
+          <w:iCs/>
+        </w:rPr>
+        <w:t>;</w:t>
+      </w:r>
+    </w:p>
+    <w:p>
+      <w:pPr>
+        <w:rPr>
+          <w:rFonts w:cstheme="minorHAnsi"/>
+          <w:sz w:val="20"/>
+          <w:szCs w:val="20"/>
+        </w:rPr>
+      </w:pPr>
+    </w:p>
+    <w:p>
+      <w:pPr>
         <w:rPr>
           <w:rFonts w:cstheme="minorHAnsi"/>
           <w:sz w:val="20"/>
@@ -4475,55 +4645,10 @@
           <w:sz w:val="20"/>
           <w:szCs w:val="20"/>
         </w:rPr>
-        <w:t>If we wanted to assign select (read) permissions to all the tables in the database, without using schemas, how could we do</w:t>
-      </w:r>
-      <w:r>
-        <w:rPr>
-          <w:rFonts w:cstheme="minorHAnsi"/>
-          <w:spacing w:val="2"/>
-          <w:sz w:val="20"/>
-          <w:szCs w:val="20"/>
-        </w:rPr>
-        <w:t xml:space="preserve"> </w:t>
-      </w:r>
-      <w:r>
-        <w:rPr>
-          <w:rFonts w:cstheme="minorHAnsi"/>
-          <w:sz w:val="20"/>
-          <w:szCs w:val="20"/>
-        </w:rPr>
-        <w:t>this</w:t>
-      </w:r>
-      <w:r>
-        <w:rPr>
-          <w:rFonts w:cstheme="minorHAnsi"/>
-          <w:sz w:val="20"/>
-          <w:szCs w:val="20"/>
-        </w:rPr>
-        <w:t>?</w:t>
-      </w:r>
-      <w:r>
-        <w:rPr>
-          <w:rFonts w:cstheme="minorHAnsi"/>
-          <w:sz w:val="20"/>
-          <w:szCs w:val="20"/>
-        </w:rPr>
-        <w:t xml:space="preserve"> </w:t>
-      </w:r>
-      <w:r>
-        <w:rPr>
-          <w:sz w:val="21"/>
-          <w:szCs w:val="21"/>
-        </w:rPr>
-        <w:t>________________________________________________</w:t>
-      </w:r>
-      <w:r>
-        <w:rPr>
-          <w:sz w:val="21"/>
-          <w:szCs w:val="21"/>
-        </w:rPr>
-        <w:t>_________</w:t>
-      </w:r>
+        <w:t>We could create a login that has access to all the tables</w:t>
+      </w:r>
+      <w:bookmarkStart w:id="0" w:name="_GoBack"/>
+      <w:bookmarkEnd w:id="0"/>
     </w:p>
     <w:p>
       <w:pPr>
@@ -6487,7 +6612,7 @@
       </w:pPr>
     </w:pPrDefault>
   </w:docDefaults>
-  <w:latentStyles w:defLockedState="0" w:defUIPriority="99" w:defSemiHidden="0" w:defUnhideWhenUsed="0" w:defQFormat="0" w:count="377">
+  <w:latentStyles w:defLockedState="0" w:defUIPriority="99" w:defSemiHidden="0" w:defUnhideWhenUsed="0" w:defQFormat="0" w:count="376">
     <w:lsdException w:name="Normal" w:uiPriority="0" w:qFormat="1"/>
     <w:lsdException w:name="heading 1" w:uiPriority="9" w:qFormat="1"/>
     <w:lsdException w:name="heading 2" w:semiHidden="1" w:uiPriority="9" w:unhideWhenUsed="1" w:qFormat="1"/>
@@ -6635,8 +6760,11 @@
     <w:lsdException w:name="Table 3D effects 3" w:semiHidden="1" w:unhideWhenUsed="1"/>
     <w:lsdException w:name="Table Contemporary" w:semiHidden="1" w:unhideWhenUsed="1"/>
     <w:lsdException w:name="Table Elegant" w:semiHidden="1" w:unhideWhenUsed="1"/>
+    <w:lsdException w:name="Table Professional" w:semiHidden="1" w:unhideWhenUsed="1"/>
     <w:lsdException w:name="Table Subtle 1" w:semiHidden="1" w:unhideWhenUsed="1"/>
     <w:lsdException w:name="Table Subtle 2" w:semiHidden="1" w:unhideWhenUsed="1"/>
+    <w:lsdException w:name="Table Web 1" w:semiHidden="1" w:unhideWhenUsed="1"/>
+    <w:lsdException w:name="Table Web 2" w:semiHidden="1" w:unhideWhenUsed="1"/>
     <w:lsdException w:name="Table Web 3" w:semiHidden="1" w:unhideWhenUsed="1"/>
     <w:lsdException w:name="Balloon Text" w:semiHidden="1" w:unhideWhenUsed="1"/>
     <w:lsdException w:name="Table Grid" w:uiPriority="59"/>
@@ -6861,7 +6989,6 @@
     <w:lsdException w:name="Hashtag" w:semiHidden="1" w:unhideWhenUsed="1"/>
     <w:lsdException w:name="Unresolved Mention" w:semiHidden="1" w:unhideWhenUsed="1"/>
     <w:lsdException w:name="Smart Link" w:semiHidden="1" w:unhideWhenUsed="1"/>
-    <w:lsdException w:name="Smart Link Error" w:semiHidden="1" w:unhideWhenUsed="1"/>
   </w:latentStyles>
   <w:style w:type="paragraph" w:default="1" w:styleId="Normal">
     <w:name w:val="Normal"/>
@@ -7057,6 +7184,71 @@
       <w:rFonts w:ascii="Calibri" w:eastAsia="Calibri" w:hAnsi="Calibri" w:cs="Calibri"/>
       <w:lang w:val="en-US"/>
     </w:rPr>
+  </w:style>
+  <w:style w:type="paragraph" w:styleId="HTMLPreformatted">
+    <w:name w:val="HTML Preformatted"/>
+    <w:basedOn w:val="Normal"/>
+    <w:link w:val="HTMLPreformattedChar"/>
+    <w:uiPriority w:val="99"/>
+    <w:semiHidden/>
+    <w:unhideWhenUsed/>
+    <w:rsid w:val="004D7D4D"/>
+    <w:pPr>
+      <w:tabs>
+        <w:tab w:val="left" w:pos="916"/>
+        <w:tab w:val="left" w:pos="1832"/>
+        <w:tab w:val="left" w:pos="2748"/>
+        <w:tab w:val="left" w:pos="3664"/>
+        <w:tab w:val="left" w:pos="4580"/>
+        <w:tab w:val="left" w:pos="5496"/>
+        <w:tab w:val="left" w:pos="6412"/>
+        <w:tab w:val="left" w:pos="7328"/>
+        <w:tab w:val="left" w:pos="8244"/>
+        <w:tab w:val="left" w:pos="9160"/>
+        <w:tab w:val="left" w:pos="10076"/>
+        <w:tab w:val="left" w:pos="10992"/>
+        <w:tab w:val="left" w:pos="11908"/>
+        <w:tab w:val="left" w:pos="12824"/>
+        <w:tab w:val="left" w:pos="13740"/>
+        <w:tab w:val="left" w:pos="14656"/>
+      </w:tabs>
+      <w:spacing w:after="0" w:line="240" w:lineRule="auto"/>
+    </w:pPr>
+    <w:rPr>
+      <w:rFonts w:ascii="Courier New" w:eastAsia="Times New Roman" w:hAnsi="Courier New" w:cs="Courier New"/>
+      <w:sz w:val="20"/>
+      <w:szCs w:val="20"/>
+      <w:lang w:eastAsia="en-NZ"/>
+    </w:rPr>
+  </w:style>
+  <w:style w:type="character" w:customStyle="1" w:styleId="HTMLPreformattedChar">
+    <w:name w:val="HTML Preformatted Char"/>
+    <w:basedOn w:val="DefaultParagraphFont"/>
+    <w:link w:val="HTMLPreformatted"/>
+    <w:uiPriority w:val="99"/>
+    <w:semiHidden/>
+    <w:rsid w:val="004D7D4D"/>
+    <w:rPr>
+      <w:rFonts w:ascii="Courier New" w:eastAsia="Times New Roman" w:hAnsi="Courier New" w:cs="Courier New"/>
+      <w:sz w:val="20"/>
+      <w:szCs w:val="20"/>
+      <w:lang w:eastAsia="en-NZ"/>
+    </w:rPr>
+  </w:style>
+  <w:style w:type="character" w:customStyle="1" w:styleId="pln">
+    <w:name w:val="pln"/>
+    <w:basedOn w:val="DefaultParagraphFont"/>
+    <w:rsid w:val="004D7D4D"/>
+  </w:style>
+  <w:style w:type="character" w:customStyle="1" w:styleId="kwd">
+    <w:name w:val="kwd"/>
+    <w:basedOn w:val="DefaultParagraphFont"/>
+    <w:rsid w:val="004D7D4D"/>
+  </w:style>
+  <w:style w:type="character" w:customStyle="1" w:styleId="pun">
+    <w:name w:val="pun"/>
+    <w:basedOn w:val="DefaultParagraphFont"/>
+    <w:rsid w:val="004D7D4D"/>
   </w:style>
 </w:styles>
 </file>

</xml_diff>

<commit_message>
adding lab 12.1 - 12.2 for marking
</commit_message>
<xml_diff>
--- a/Week12Lab1-UserAccountsAndPrivilegesPractical.docx
+++ b/Week12Lab1-UserAccountsAndPrivilegesPractical.docx
@@ -1,6 +1,6 @@
 
 <file path=word/document.xml><?xml version="1.0" encoding="utf-8"?>
-<w:document xmlns:wpc="http://schemas.microsoft.com/office/word/2010/wordprocessingCanvas" xmlns:cx="http://schemas.microsoft.com/office/drawing/2014/chartex" xmlns:cx1="http://schemas.microsoft.com/office/drawing/2015/9/8/chartex" xmlns:cx2="http://schemas.microsoft.com/office/drawing/2015/10/21/chartex" xmlns:cx3="http://schemas.microsoft.com/office/drawing/2016/5/9/chartex" xmlns:cx4="http://schemas.microsoft.com/office/drawing/2016/5/10/chartex" xmlns:cx5="http://schemas.microsoft.com/office/drawing/2016/5/11/chartex" xmlns:cx6="http://schemas.microsoft.com/office/drawing/2016/5/12/chartex" xmlns:cx7="http://schemas.microsoft.com/office/drawing/2016/5/13/chartex" xmlns:cx8="http://schemas.microsoft.com/office/drawing/2016/5/14/chartex" xmlns:mc="http://schemas.openxmlformats.org/markup-compatibility/2006" xmlns:aink="http://schemas.microsoft.com/office/drawing/2016/ink" xmlns:am3d="http://schemas.microsoft.com/office/drawing/2017/model3d" xmlns:o="urn:schemas-microsoft-com:office:office" xmlns:r="http://schemas.openxmlformats.org/officeDocument/2006/relationships" xmlns:m="http://schemas.openxmlformats.org/officeDocument/2006/math" xmlns:v="urn:schemas-microsoft-com:vml" xmlns:wp14="http://schemas.microsoft.com/office/word/2010/wordprocessingDrawing" xmlns:wp="http://schemas.openxmlformats.org/drawingml/2006/wordprocessingDrawing" xmlns:w10="urn:schemas-microsoft-com:office:word" xmlns:w="http://schemas.openxmlformats.org/wordprocessingml/2006/main" xmlns:w14="http://schemas.microsoft.com/office/word/2010/wordml" xmlns:w15="http://schemas.microsoft.com/office/word/2012/wordml" xmlns:w16cid="http://schemas.microsoft.com/office/word/2016/wordml/cid" xmlns:w16se="http://schemas.microsoft.com/office/word/2015/wordml/symex" xmlns:wpg="http://schemas.microsoft.com/office/word/2010/wordprocessingGroup" xmlns:wpi="http://schemas.microsoft.com/office/word/2010/wordprocessingInk" xmlns:wne="http://schemas.microsoft.com/office/word/2006/wordml" xmlns:wps="http://schemas.microsoft.com/office/word/2010/wordprocessingShape" mc:Ignorable="w14 w15 w16se w16cid wp14">
+<w:document xmlns:wpc="http://schemas.microsoft.com/office/word/2010/wordprocessingCanvas" xmlns:cx="http://schemas.microsoft.com/office/drawing/2014/chartex" xmlns:cx1="http://schemas.microsoft.com/office/drawing/2015/9/8/chartex" xmlns:mc="http://schemas.openxmlformats.org/markup-compatibility/2006" xmlns:o="urn:schemas-microsoft-com:office:office" xmlns:r="http://schemas.openxmlformats.org/officeDocument/2006/relationships" xmlns:m="http://schemas.openxmlformats.org/officeDocument/2006/math" xmlns:v="urn:schemas-microsoft-com:vml" xmlns:wp14="http://schemas.microsoft.com/office/word/2010/wordprocessingDrawing" xmlns:wp="http://schemas.openxmlformats.org/drawingml/2006/wordprocessingDrawing" xmlns:w10="urn:schemas-microsoft-com:office:word" xmlns:w="http://schemas.openxmlformats.org/wordprocessingml/2006/main" xmlns:w14="http://schemas.microsoft.com/office/word/2010/wordml" xmlns:w15="http://schemas.microsoft.com/office/word/2012/wordml" xmlns:w16se="http://schemas.microsoft.com/office/word/2015/wordml/symex" xmlns:wpg="http://schemas.microsoft.com/office/word/2010/wordprocessingGroup" xmlns:wpi="http://schemas.microsoft.com/office/word/2010/wordprocessingInk" xmlns:wne="http://schemas.microsoft.com/office/word/2006/wordml" xmlns:wps="http://schemas.microsoft.com/office/word/2010/wordprocessingShape" mc:Ignorable="w14 w15 w16se wp14">
   <w:body>
     <w:p>
       <w:pPr>
@@ -100,6 +100,8 @@
         </w:rPr>
         <w:t>Creating a new database</w:t>
       </w:r>
+      <w:bookmarkStart w:id="0" w:name="_GoBack"/>
+      <w:bookmarkEnd w:id="0"/>
     </w:p>
     <w:p>
       <w:pPr>
@@ -308,6 +310,7 @@
         <w:ind w:firstLine="0"/>
         <w:rPr>
           <w:rFonts w:asciiTheme="minorHAnsi" w:hAnsiTheme="minorHAnsi" w:cstheme="minorHAnsi"/>
+          <w:color w:val="FF0000"/>
           <w:sz w:val="20"/>
           <w:szCs w:val="20"/>
         </w:rPr>
@@ -322,6 +325,7 @@
         <w:ind w:left="801"/>
         <w:rPr>
           <w:rFonts w:ascii="Calibri" w:hAnsi="Calibri" w:cs="Calibri"/>
+          <w:color w:val="FF0000"/>
           <w:sz w:val="21"/>
           <w:szCs w:val="21"/>
         </w:rPr>
@@ -329,6 +333,7 @@
       <w:r>
         <w:rPr>
           <w:rFonts w:ascii="Calibri" w:hAnsi="Calibri" w:cs="Calibri"/>
+          <w:color w:val="FF0000"/>
           <w:sz w:val="21"/>
           <w:szCs w:val="21"/>
         </w:rPr>
@@ -344,6 +349,7 @@
         <w:ind w:left="801"/>
         <w:rPr>
           <w:rFonts w:ascii="Calibri" w:hAnsi="Calibri" w:cs="Calibri"/>
+          <w:color w:val="FF0000"/>
           <w:sz w:val="21"/>
           <w:szCs w:val="21"/>
         </w:rPr>
@@ -358,6 +364,7 @@
         <w:ind w:left="801"/>
         <w:rPr>
           <w:rFonts w:ascii="Calibri" w:hAnsi="Calibri" w:cs="Calibri"/>
+          <w:color w:val="FF0000"/>
           <w:sz w:val="21"/>
           <w:szCs w:val="21"/>
         </w:rPr>
@@ -365,6 +372,7 @@
       <w:r>
         <w:rPr>
           <w:rFonts w:ascii="Calibri" w:hAnsi="Calibri" w:cs="Calibri"/>
+          <w:color w:val="FF0000"/>
           <w:sz w:val="21"/>
           <w:szCs w:val="21"/>
         </w:rPr>
@@ -380,6 +388,7 @@
         <w:ind w:left="801"/>
         <w:rPr>
           <w:rFonts w:ascii="Calibri" w:hAnsi="Calibri" w:cs="Calibri"/>
+          <w:color w:val="FF0000"/>
           <w:sz w:val="21"/>
           <w:szCs w:val="21"/>
         </w:rPr>
@@ -394,6 +403,7 @@
         <w:ind w:left="801"/>
         <w:rPr>
           <w:rFonts w:ascii="Calibri" w:hAnsi="Calibri" w:cs="Calibri"/>
+          <w:color w:val="FF0000"/>
           <w:sz w:val="21"/>
           <w:szCs w:val="21"/>
         </w:rPr>
@@ -401,6 +411,7 @@
       <w:r>
         <w:rPr>
           <w:rFonts w:ascii="Calibri" w:hAnsi="Calibri" w:cs="Calibri"/>
+          <w:color w:val="FF0000"/>
           <w:sz w:val="21"/>
           <w:szCs w:val="21"/>
         </w:rPr>
@@ -565,12 +576,14 @@
         <w:adjustRightInd w:val="0"/>
         <w:ind w:firstLine="0"/>
         <w:rPr>
+          <w:color w:val="FF0000"/>
           <w:sz w:val="21"/>
           <w:szCs w:val="21"/>
         </w:rPr>
       </w:pPr>
       <w:r>
         <w:rPr>
+          <w:color w:val="FF0000"/>
           <w:sz w:val="21"/>
           <w:szCs w:val="21"/>
         </w:rPr>
@@ -578,6 +591,7 @@
       </w:r>
       <w:r>
         <w:rPr>
+          <w:color w:val="FF0000"/>
           <w:sz w:val="21"/>
           <w:szCs w:val="21"/>
         </w:rPr>
@@ -585,6 +599,7 @@
       </w:r>
       <w:r>
         <w:rPr>
+          <w:color w:val="FF0000"/>
           <w:sz w:val="21"/>
           <w:szCs w:val="21"/>
         </w:rPr>
@@ -597,12 +612,14 @@
         <w:adjustRightInd w:val="0"/>
         <w:ind w:firstLine="0"/>
         <w:rPr>
+          <w:color w:val="FF0000"/>
           <w:sz w:val="21"/>
           <w:szCs w:val="21"/>
         </w:rPr>
       </w:pPr>
       <w:r>
         <w:rPr>
+          <w:color w:val="FF0000"/>
           <w:sz w:val="21"/>
           <w:szCs w:val="21"/>
         </w:rPr>
@@ -610,6 +627,7 @@
       </w:r>
       <w:r>
         <w:rPr>
+          <w:color w:val="FF0000"/>
           <w:sz w:val="21"/>
           <w:szCs w:val="21"/>
         </w:rPr>
@@ -617,6 +635,7 @@
       </w:r>
       <w:r>
         <w:rPr>
+          <w:color w:val="FF0000"/>
           <w:sz w:val="21"/>
           <w:szCs w:val="21"/>
         </w:rPr>
@@ -624,6 +643,7 @@
       </w:r>
       <w:r>
         <w:rPr>
+          <w:color w:val="FF0000"/>
           <w:sz w:val="21"/>
           <w:szCs w:val="21"/>
         </w:rPr>
@@ -996,12 +1016,14 @@
         <w:adjustRightInd w:val="0"/>
         <w:ind w:left="720" w:firstLine="0"/>
         <w:rPr>
+          <w:color w:val="FF0000"/>
           <w:sz w:val="21"/>
           <w:szCs w:val="21"/>
         </w:rPr>
       </w:pPr>
       <w:r>
         <w:rPr>
+          <w:color w:val="FF0000"/>
           <w:sz w:val="21"/>
           <w:szCs w:val="21"/>
         </w:rPr>
@@ -1477,23 +1499,38 @@
         <w:adjustRightInd w:val="0"/>
         <w:ind w:left="720" w:firstLine="0"/>
         <w:rPr>
+          <w:color w:val="FF0000"/>
           <w:sz w:val="21"/>
           <w:szCs w:val="21"/>
         </w:rPr>
       </w:pPr>
       <w:r>
         <w:rPr>
+          <w:color w:val="FF0000"/>
           <w:sz w:val="21"/>
           <w:szCs w:val="21"/>
         </w:rPr>
-        <w:t>##MS_PolicyEventProcessingLogin##</w:t>
-      </w:r>
-      <w:r>
-        <w:rPr>
+        <w:t>##MS_PolicyEventProcessingLogin##,</w:t>
+      </w:r>
+    </w:p>
+    <w:p>
+      <w:pPr>
+        <w:pStyle w:val="ListParagraph"/>
+        <w:adjustRightInd w:val="0"/>
+        <w:ind w:left="720" w:firstLine="0"/>
+        <w:rPr>
+          <w:color w:val="FF0000"/>
           <w:sz w:val="21"/>
           <w:szCs w:val="21"/>
         </w:rPr>
-        <w:t>,</w:t>
+      </w:pPr>
+      <w:r>
+        <w:rPr>
+          <w:color w:val="FF0000"/>
+          <w:sz w:val="21"/>
+          <w:szCs w:val="21"/>
+        </w:rPr>
+        <w:t>##MS_PolicyTsqlExecutionLogin##,</w:t>
       </w:r>
     </w:p>
     <w:p>
@@ -1502,62 +1539,34 @@
         <w:adjustRightInd w:val="0"/>
         <w:ind w:left="720" w:firstLine="0"/>
         <w:rPr>
+          <w:color w:val="FF0000"/>
           <w:sz w:val="21"/>
           <w:szCs w:val="21"/>
         </w:rPr>
       </w:pPr>
       <w:r>
         <w:rPr>
+          <w:color w:val="FF0000"/>
           <w:sz w:val="21"/>
           <w:szCs w:val="21"/>
         </w:rPr>
-        <w:t>##MS_PolicyTsqlExecutionLogin##</w:t>
-      </w:r>
-      <w:r>
-        <w:rPr>
+        <w:t>BUILTIN\Administrators,</w:t>
+      </w:r>
+    </w:p>
+    <w:p>
+      <w:pPr>
+        <w:pStyle w:val="ListParagraph"/>
+        <w:adjustRightInd w:val="0"/>
+        <w:ind w:left="720" w:firstLine="0"/>
+        <w:rPr>
+          <w:color w:val="FF0000"/>
           <w:sz w:val="21"/>
           <w:szCs w:val="21"/>
         </w:rPr>
-        <w:t>,</w:t>
-      </w:r>
-    </w:p>
-    <w:p>
-      <w:pPr>
-        <w:pStyle w:val="ListParagraph"/>
-        <w:adjustRightInd w:val="0"/>
-        <w:ind w:left="720" w:firstLine="0"/>
-        <w:rPr>
-          <w:sz w:val="21"/>
-          <w:szCs w:val="21"/>
-        </w:rPr>
-      </w:pPr>
-      <w:r>
-        <w:rPr>
-          <w:sz w:val="21"/>
-          <w:szCs w:val="21"/>
-        </w:rPr>
-        <w:t>BUILTIN\Administrators</w:t>
-      </w:r>
-      <w:r>
-        <w:rPr>
-          <w:sz w:val="21"/>
-          <w:szCs w:val="21"/>
-        </w:rPr>
-        <w:t>,</w:t>
-      </w:r>
-    </w:p>
-    <w:p>
-      <w:pPr>
-        <w:pStyle w:val="ListParagraph"/>
-        <w:adjustRightInd w:val="0"/>
-        <w:ind w:left="720" w:firstLine="0"/>
-        <w:rPr>
-          <w:sz w:val="21"/>
-          <w:szCs w:val="21"/>
-        </w:rPr>
-      </w:pPr>
-      <w:r>
-        <w:rPr>
+      </w:pPr>
+      <w:r>
+        <w:rPr>
+          <w:color w:val="FF0000"/>
           <w:sz w:val="21"/>
           <w:szCs w:val="21"/>
         </w:rPr>
@@ -1898,7 +1907,7 @@
           <w:noProof/>
           <w:sz w:val="20"/>
           <w:szCs w:val="20"/>
-          <w:lang w:eastAsia="en-NZ"/>
+          <w:lang w:val="en-NZ" w:eastAsia="en-NZ"/>
         </w:rPr>
         <mc:AlternateContent>
           <mc:Choice Requires="wpg">
@@ -2178,7 +2187,7 @@
               </wp:anchor>
             </w:drawing>
           </mc:Choice>
-          <mc:Fallback>
+          <mc:Fallback xmlns:w16cid="http://schemas.microsoft.com/office/word/2016/wordml/cid" xmlns:am3d="http://schemas.microsoft.com/office/drawing/2017/model3d" xmlns:aink="http://schemas.microsoft.com/office/drawing/2016/ink" xmlns:cx8="http://schemas.microsoft.com/office/drawing/2016/5/14/chartex" xmlns:cx7="http://schemas.microsoft.com/office/drawing/2016/5/13/chartex" xmlns:cx6="http://schemas.microsoft.com/office/drawing/2016/5/12/chartex" xmlns:cx5="http://schemas.microsoft.com/office/drawing/2016/5/11/chartex" xmlns:cx4="http://schemas.microsoft.com/office/drawing/2016/5/10/chartex" xmlns:cx3="http://schemas.microsoft.com/office/drawing/2016/5/9/chartex" xmlns:cx2="http://schemas.microsoft.com/office/drawing/2015/10/21/chartex">
             <w:pict>
               <v:group w14:anchorId="440E23D7" id="Group 32" o:spid="_x0000_s1026" style="position:absolute;margin-left:115.4pt;margin-top:20.2pt;width:220.1pt;height:77.25pt;z-index:-251657216;mso-wrap-distance-left:0;mso-wrap-distance-right:0;mso-position-horizontal-relative:margin" coordorigin="1402,193" coordsize="3990,1400" o:gfxdata="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">
                 <v:shapetype id="_x0000_t75" coordsize="21600,21600" o:spt="75" o:preferrelative="t" path="m@4@5l@4@11@9@11@9@5xe" filled="f" stroked="f">
@@ -2395,6 +2404,7 @@
       </w:r>
       <w:r>
         <w:rPr>
+          <w:color w:val="FF0000"/>
           <w:sz w:val="21"/>
           <w:szCs w:val="21"/>
         </w:rPr>
@@ -2402,10 +2412,18 @@
       </w:r>
       <w:r>
         <w:rPr>
+          <w:color w:val="FF0000"/>
           <w:sz w:val="21"/>
           <w:szCs w:val="21"/>
         </w:rPr>
-        <w:t>_______________________________________________</w:t>
+        <w:t>_</w:t>
+      </w:r>
+      <w:r>
+        <w:rPr>
+          <w:sz w:val="21"/>
+          <w:szCs w:val="21"/>
+        </w:rPr>
+        <w:t>______________________________________________</w:t>
       </w:r>
     </w:p>
     <w:p>
@@ -2452,6 +2470,7 @@
         <w:ind w:firstLine="360"/>
         <w:rPr>
           <w:rFonts w:ascii="Calibri" w:hAnsi="Calibri" w:cs="Calibri"/>
+          <w:color w:val="FF0000"/>
           <w:sz w:val="21"/>
           <w:szCs w:val="21"/>
         </w:rPr>
@@ -2459,6 +2478,7 @@
       <w:r>
         <w:rPr>
           <w:rFonts w:ascii="Calibri" w:hAnsi="Calibri" w:cs="Calibri"/>
+          <w:color w:val="FF0000"/>
           <w:sz w:val="21"/>
           <w:szCs w:val="21"/>
         </w:rPr>
@@ -2467,6 +2487,7 @@
       <w:r>
         <w:rPr>
           <w:rFonts w:ascii="Calibri" w:hAnsi="Calibri" w:cs="Calibri"/>
+          <w:color w:val="FF0000"/>
           <w:sz w:val="21"/>
           <w:szCs w:val="21"/>
         </w:rPr>
@@ -2475,6 +2496,7 @@
       <w:r>
         <w:rPr>
           <w:rFonts w:ascii="Calibri" w:hAnsi="Calibri" w:cs="Calibri"/>
+          <w:color w:val="FF0000"/>
           <w:sz w:val="21"/>
           <w:szCs w:val="21"/>
         </w:rPr>
@@ -2662,50 +2684,6 @@
           <w:szCs w:val="20"/>
         </w:rPr>
       </w:pPr>
-    </w:p>
-    <w:p>
-      <w:pPr>
-        <w:pStyle w:val="BodyText"/>
-        <w:spacing w:line="367" w:lineRule="auto"/>
-        <w:rPr>
-          <w:rFonts w:asciiTheme="minorHAnsi" w:hAnsiTheme="minorHAnsi" w:cstheme="minorHAnsi"/>
-          <w:sz w:val="20"/>
-          <w:szCs w:val="20"/>
-        </w:rPr>
-      </w:pPr>
-    </w:p>
-    <w:p>
-      <w:pPr>
-        <w:pStyle w:val="BodyText"/>
-        <w:spacing w:line="367" w:lineRule="auto"/>
-        <w:rPr>
-          <w:rFonts w:asciiTheme="minorHAnsi" w:hAnsiTheme="minorHAnsi" w:cstheme="minorHAnsi"/>
-          <w:sz w:val="20"/>
-          <w:szCs w:val="20"/>
-        </w:rPr>
-      </w:pPr>
-    </w:p>
-    <w:p>
-      <w:pPr>
-        <w:pStyle w:val="BodyText"/>
-        <w:spacing w:line="367" w:lineRule="auto"/>
-        <w:rPr>
-          <w:rFonts w:asciiTheme="minorHAnsi" w:hAnsiTheme="minorHAnsi" w:cstheme="minorHAnsi"/>
-          <w:sz w:val="20"/>
-          <w:szCs w:val="20"/>
-        </w:rPr>
-      </w:pPr>
-    </w:p>
-    <w:p>
-      <w:pPr>
-        <w:pStyle w:val="BodyText"/>
-        <w:spacing w:line="367" w:lineRule="auto"/>
-        <w:rPr>
-          <w:rFonts w:asciiTheme="minorHAnsi" w:hAnsiTheme="minorHAnsi" w:cstheme="minorHAnsi"/>
-          <w:sz w:val="20"/>
-          <w:szCs w:val="20"/>
-        </w:rPr>
-      </w:pPr>
       <w:r>
         <w:rPr>
           <w:rFonts w:asciiTheme="minorHAnsi" w:hAnsiTheme="minorHAnsi" w:cstheme="minorHAnsi"/>
@@ -2870,9 +2848,30 @@
         </w:rPr>
         <w:t>from?</w:t>
       </w:r>
-      <w:r>
-        <w:rPr>
-          <w:rFonts w:cstheme="minorHAnsi"/>
+    </w:p>
+    <w:p>
+      <w:pPr>
+        <w:adjustRightInd w:val="0"/>
+        <w:rPr>
+          <w:rFonts w:cstheme="minorHAnsi"/>
+          <w:sz w:val="20"/>
+          <w:szCs w:val="20"/>
+        </w:rPr>
+      </w:pPr>
+    </w:p>
+    <w:p>
+      <w:pPr>
+        <w:adjustRightInd w:val="0"/>
+        <w:ind w:left="360"/>
+        <w:rPr>
+          <w:sz w:val="21"/>
+          <w:szCs w:val="21"/>
+        </w:rPr>
+      </w:pPr>
+      <w:r>
+        <w:rPr>
+          <w:rFonts w:cstheme="minorHAnsi"/>
+          <w:color w:val="FF0000"/>
           <w:sz w:val="20"/>
           <w:szCs w:val="20"/>
         </w:rPr>
@@ -2881,6 +2880,7 @@
       <w:r>
         <w:rPr>
           <w:rFonts w:cstheme="minorHAnsi"/>
+          <w:color w:val="FF0000"/>
           <w:sz w:val="20"/>
           <w:szCs w:val="20"/>
         </w:rPr>
@@ -2922,13 +2922,13 @@
           <w:lang w:eastAsia="en-NZ"/>
         </w:rPr>
         <w:drawing>
-          <wp:anchor distT="0" distB="0" distL="114300" distR="114300" simplePos="0" relativeHeight="251664384" behindDoc="0" locked="0" layoutInCell="1" allowOverlap="1" wp14:anchorId="56DC6F27" wp14:editId="7196786C">
+          <wp:anchor distT="0" distB="0" distL="114300" distR="114300" simplePos="0" relativeHeight="251664384" behindDoc="0" locked="0" layoutInCell="1" allowOverlap="1" wp14:anchorId="56DC6F27" wp14:editId="76819123">
             <wp:simplePos x="0" y="0"/>
             <wp:positionH relativeFrom="margin">
-              <wp:posOffset>1226242</wp:posOffset>
+              <wp:posOffset>245110</wp:posOffset>
             </wp:positionH>
             <wp:positionV relativeFrom="margin">
-              <wp:posOffset>2887412</wp:posOffset>
+              <wp:posOffset>5344795</wp:posOffset>
             </wp:positionV>
             <wp:extent cx="3314700" cy="1438940"/>
             <wp:effectExtent l="0" t="0" r="0" b="8890"/>
@@ -3269,12 +3269,14 @@
         <w:ind w:left="720" w:firstLine="0"/>
         <w:rPr>
           <w:rFonts w:asciiTheme="minorHAnsi" w:hAnsiTheme="minorHAnsi" w:cstheme="minorHAnsi"/>
-          <w:sz w:val="20"/>
-          <w:szCs w:val="20"/>
-        </w:rPr>
-      </w:pPr>
-      <w:r>
-        <w:rPr>
+          <w:color w:val="FF0000"/>
+          <w:sz w:val="20"/>
+          <w:szCs w:val="20"/>
+        </w:rPr>
+      </w:pPr>
+      <w:r>
+        <w:rPr>
+          <w:color w:val="FF0000"/>
           <w:sz w:val="21"/>
           <w:szCs w:val="21"/>
         </w:rPr>
@@ -3453,6 +3455,7 @@
         <w:ind w:left="720"/>
         <w:rPr>
           <w:rFonts w:ascii="Calibri" w:hAnsi="Calibri" w:cs="Calibri"/>
+          <w:color w:val="FF0000"/>
           <w:sz w:val="21"/>
           <w:szCs w:val="21"/>
         </w:rPr>
@@ -3460,6 +3463,7 @@
       <w:r>
         <w:rPr>
           <w:rFonts w:ascii="Calibri" w:hAnsi="Calibri" w:cs="Calibri"/>
+          <w:color w:val="FF0000"/>
           <w:sz w:val="21"/>
           <w:szCs w:val="21"/>
         </w:rPr>
@@ -3559,7 +3563,6 @@
           <w:sz w:val="20"/>
           <w:szCs w:val="20"/>
         </w:rPr>
-        <w:lastRenderedPageBreak/>
         <w:t>What tables can you see under the Mary connection</w:t>
       </w:r>
       <w:r>
@@ -3575,23 +3578,56 @@
     <w:p>
       <w:pPr>
         <w:pStyle w:val="ListParagraph"/>
-      </w:pPr>
-      <w:r>
+        <w:rPr>
+          <w:color w:val="FF0000"/>
+        </w:rPr>
+      </w:pPr>
+      <w:r>
+        <w:rPr>
+          <w:color w:val="FF0000"/>
+        </w:rPr>
         <w:t xml:space="preserve"> </w:t>
       </w:r>
       <w:r>
-        <w:t xml:space="preserve"> Syste, File, External, Graph and Main</w:t>
-      </w:r>
-      <w:r>
+        <w:rPr>
+          <w:color w:val="FF0000"/>
+        </w:rPr>
+        <w:t xml:space="preserve"> Syste</w:t>
+      </w:r>
+      <w:r>
+        <w:rPr>
+          <w:color w:val="FF0000"/>
+        </w:rPr>
+        <w:t>m</w:t>
+      </w:r>
+      <w:r>
+        <w:rPr>
+          <w:color w:val="FF0000"/>
+        </w:rPr>
+        <w:t>, File, External, Graph and Main</w:t>
+      </w:r>
+      <w:r>
+        <w:rPr>
+          <w:color w:val="FF0000"/>
+        </w:rPr>
         <w:t>t</w:t>
       </w:r>
       <w:r>
+        <w:rPr>
+          <w:color w:val="FF0000"/>
+        </w:rPr>
         <w:t>e</w:t>
       </w:r>
       <w:r>
+        <w:rPr>
+          <w:color w:val="FF0000"/>
+        </w:rPr>
         <w:t>n</w:t>
       </w:r>
       <w:r>
+        <w:rPr>
+          <w:color w:val="FF0000"/>
+        </w:rPr>
         <w:t>ance.tblBuildingMaintenance</w:t>
       </w:r>
     </w:p>
@@ -3632,6 +3668,7 @@
           <w:sz w:val="20"/>
           <w:szCs w:val="20"/>
         </w:rPr>
+        <w:lastRenderedPageBreak/>
         <w:t>Why</w:t>
       </w:r>
       <w:r>
@@ -3811,13 +3848,15 @@
         <w:ind w:left="720" w:firstLine="0"/>
         <w:rPr>
           <w:rFonts w:asciiTheme="minorHAnsi" w:hAnsiTheme="minorHAnsi" w:cstheme="minorHAnsi"/>
-          <w:sz w:val="20"/>
-          <w:szCs w:val="20"/>
-        </w:rPr>
-      </w:pPr>
-      <w:r>
-        <w:rPr>
-          <w:rFonts w:asciiTheme="minorHAnsi" w:hAnsiTheme="minorHAnsi" w:cstheme="minorHAnsi"/>
+          <w:color w:val="FF0000"/>
+          <w:sz w:val="20"/>
+          <w:szCs w:val="20"/>
+        </w:rPr>
+      </w:pPr>
+      <w:r>
+        <w:rPr>
+          <w:rFonts w:asciiTheme="minorHAnsi" w:hAnsiTheme="minorHAnsi" w:cstheme="minorHAnsi"/>
+          <w:color w:val="FF0000"/>
           <w:spacing w:val="-1"/>
           <w:sz w:val="20"/>
           <w:szCs w:val="20"/>
@@ -3827,6 +3866,7 @@
       <w:r>
         <w:rPr>
           <w:rFonts w:asciiTheme="minorHAnsi" w:hAnsiTheme="minorHAnsi" w:cstheme="minorHAnsi"/>
+          <w:color w:val="FF0000"/>
           <w:w w:val="101"/>
           <w:sz w:val="20"/>
           <w:szCs w:val="20"/>
@@ -3835,6 +3875,7 @@
       </w:r>
       <w:r>
         <w:rPr>
+          <w:color w:val="FF0000"/>
           <w:sz w:val="21"/>
           <w:szCs w:val="21"/>
         </w:rPr>
@@ -4004,6 +4045,7 @@
       </w:r>
       <w:r>
         <w:rPr>
+          <w:color w:val="FF0000"/>
           <w:sz w:val="21"/>
           <w:szCs w:val="21"/>
         </w:rPr>
@@ -4036,7 +4078,7 @@
           <w:noProof/>
           <w:sz w:val="20"/>
           <w:szCs w:val="20"/>
-          <w:lang w:eastAsia="en-NZ"/>
+          <w:lang w:val="en-NZ" w:eastAsia="en-NZ"/>
         </w:rPr>
         <w:drawing>
           <wp:anchor distT="0" distB="0" distL="114300" distR="114300" simplePos="0" relativeHeight="251665408" behindDoc="0" locked="0" layoutInCell="1" allowOverlap="1" wp14:anchorId="7042D70E" wp14:editId="5093CE1D">
@@ -4266,7 +4308,15 @@
           <w:sz w:val="21"/>
           <w:szCs w:val="21"/>
         </w:rPr>
-        <w:t xml:space="preserve">  Permission denied </w:t>
+        <w:t xml:space="preserve">  </w:t>
+      </w:r>
+      <w:r>
+        <w:rPr>
+          <w:color w:val="FF0000"/>
+          <w:sz w:val="21"/>
+          <w:szCs w:val="21"/>
+        </w:rPr>
+        <w:t xml:space="preserve">Permission denied </w:t>
       </w:r>
     </w:p>
     <w:p>
@@ -4418,33 +4468,22 @@
         <w:rPr>
           <w:i/>
           <w:iCs/>
+          <w:color w:val="FF0000"/>
         </w:rPr>
       </w:pPr>
       <w:r>
         <w:rPr>
           <w:i/>
           <w:iCs/>
-        </w:rPr>
-        <w:t xml:space="preserve">grant select on all tables in schema </w:t>
+          <w:color w:val="FF0000"/>
+        </w:rPr>
+        <w:t xml:space="preserve">grant select on all tables in schema Cars to </w:t>
       </w:r>
       <w:r>
         <w:rPr>
           <w:i/>
           <w:iCs/>
-        </w:rPr>
-        <w:t>Cars</w:t>
-      </w:r>
-      <w:r>
-        <w:rPr>
-          <w:i/>
-          <w:iCs/>
-        </w:rPr>
-        <w:t xml:space="preserve"> to </w:t>
-      </w:r>
-      <w:r>
-        <w:rPr>
-          <w:i/>
-          <w:iCs/>
+          <w:color w:val="FF0000"/>
         </w:rPr>
         <w:t>Mary</w:t>
       </w:r>
@@ -4452,8 +4491,14 @@
     <w:p>
       <w:pPr>
         <w:pStyle w:val="ListParagraph"/>
-      </w:pPr>
-      <w:r>
+        <w:rPr>
+          <w:color w:val="FF0000"/>
+        </w:rPr>
+      </w:pPr>
+      <w:r>
+        <w:rPr>
+          <w:color w:val="FF0000"/>
+        </w:rPr>
         <w:t xml:space="preserve">seemed like an appropriate answer? </w:t>
       </w:r>
     </w:p>
@@ -4505,130 +4550,9 @@
     </w:p>
     <w:p>
       <w:pPr>
-        <w:pStyle w:val="ListParagraph"/>
-        <w:rPr>
-          <w:i/>
-          <w:iCs/>
-        </w:rPr>
-      </w:pPr>
-      <w:r>
-        <w:rPr>
-          <w:rStyle w:val="kwd"/>
-          <w:i/>
-          <w:iCs/>
-        </w:rPr>
-        <w:t>ALTER</w:t>
-      </w:r>
-      <w:r>
-        <w:rPr>
-          <w:rStyle w:val="pln"/>
-          <w:i/>
-          <w:iCs/>
-        </w:rPr>
-        <w:t xml:space="preserve"> </w:t>
-      </w:r>
-      <w:r>
-        <w:rPr>
-          <w:rStyle w:val="kwd"/>
-          <w:i/>
-          <w:iCs/>
-        </w:rPr>
-        <w:t>AUTHORIZATION</w:t>
-      </w:r>
-      <w:r>
-        <w:rPr>
-          <w:rStyle w:val="pln"/>
-          <w:i/>
-          <w:iCs/>
-        </w:rPr>
-        <w:t xml:space="preserve"> </w:t>
-      </w:r>
-      <w:r>
-        <w:rPr>
-          <w:rStyle w:val="kwd"/>
-          <w:i/>
-          <w:iCs/>
-        </w:rPr>
-        <w:t>ON</w:t>
-      </w:r>
-      <w:r>
-        <w:rPr>
-          <w:rStyle w:val="pln"/>
-          <w:i/>
-          <w:iCs/>
-        </w:rPr>
-        <w:t xml:space="preserve"> OBJECT</w:t>
-      </w:r>
-      <w:r>
-        <w:rPr>
-          <w:rStyle w:val="pun"/>
-          <w:i/>
-          <w:iCs/>
-        </w:rPr>
-        <w:t>::</w:t>
-      </w:r>
-      <w:r>
-        <w:rPr>
-          <w:rStyle w:val="pln"/>
-          <w:i/>
-          <w:iCs/>
-        </w:rPr>
-        <w:t>dbo</w:t>
-      </w:r>
-      <w:r>
-        <w:rPr>
-          <w:rStyle w:val="pun"/>
-          <w:i/>
-          <w:iCs/>
-        </w:rPr>
-        <w:t>.</w:t>
-      </w:r>
-      <w:r>
-        <w:rPr>
-          <w:rStyle w:val="pln"/>
-          <w:i/>
-          <w:iCs/>
-        </w:rPr>
-        <w:t xml:space="preserve">tableA </w:t>
-      </w:r>
-      <w:r>
-        <w:rPr>
-          <w:rStyle w:val="kwd"/>
-          <w:i/>
-          <w:iCs/>
-        </w:rPr>
-        <w:t>TO</w:t>
-      </w:r>
-      <w:r>
-        <w:rPr>
-          <w:rStyle w:val="pln"/>
-          <w:i/>
-          <w:iCs/>
-        </w:rPr>
-        <w:t xml:space="preserve"> ownerX</w:t>
-      </w:r>
-      <w:r>
-        <w:rPr>
-          <w:rStyle w:val="pun"/>
-          <w:i/>
-          <w:iCs/>
-        </w:rPr>
-        <w:t>;</w:t>
-      </w:r>
-    </w:p>
-    <w:p>
-      <w:pPr>
-        <w:rPr>
-          <w:rFonts w:cstheme="minorHAnsi"/>
-          <w:sz w:val="20"/>
-          <w:szCs w:val="20"/>
-        </w:rPr>
-      </w:pPr>
-    </w:p>
-    <w:p>
-      <w:pPr>
-        <w:rPr>
-          <w:rFonts w:cstheme="minorHAnsi"/>
+        <w:rPr>
+          <w:rFonts w:cstheme="minorHAnsi"/>
+          <w:color w:val="FF0000"/>
           <w:sz w:val="20"/>
           <w:szCs w:val="20"/>
         </w:rPr>
@@ -4642,13 +4566,12 @@
       <w:r>
         <w:rPr>
           <w:rFonts w:cstheme="minorHAnsi"/>
-          <w:sz w:val="20"/>
-          <w:szCs w:val="20"/>
-        </w:rPr>
-        <w:t>We could create a login that has access to all the tables</w:t>
-      </w:r>
-      <w:bookmarkStart w:id="0" w:name="_GoBack"/>
-      <w:bookmarkEnd w:id="0"/>
+          <w:color w:val="FF0000"/>
+          <w:sz w:val="20"/>
+          <w:szCs w:val="20"/>
+        </w:rPr>
+        <w:t>GRANT SELECT permissions on all databases</w:t>
+      </w:r>
     </w:p>
     <w:p>
       <w:pPr>
@@ -4669,7 +4592,7 @@
 </file>
 
 <file path=word/endnotes.xml><?xml version="1.0" encoding="utf-8"?>
-<w:endnotes xmlns:wpc="http://schemas.microsoft.com/office/word/2010/wordprocessingCanvas" xmlns:cx="http://schemas.microsoft.com/office/drawing/2014/chartex" xmlns:cx1="http://schemas.microsoft.com/office/drawing/2015/9/8/chartex" xmlns:cx2="http://schemas.microsoft.com/office/drawing/2015/10/21/chartex" xmlns:cx3="http://schemas.microsoft.com/office/drawing/2016/5/9/chartex" xmlns:cx4="http://schemas.microsoft.com/office/drawing/2016/5/10/chartex" xmlns:cx5="http://schemas.microsoft.com/office/drawing/2016/5/11/chartex" xmlns:cx6="http://schemas.microsoft.com/office/drawing/2016/5/12/chartex" xmlns:cx7="http://schemas.microsoft.com/office/drawing/2016/5/13/chartex" xmlns:cx8="http://schemas.microsoft.com/office/drawing/2016/5/14/chartex" xmlns:mc="http://schemas.openxmlformats.org/markup-compatibility/2006" xmlns:aink="http://schemas.microsoft.com/office/drawing/2016/ink" xmlns:am3d="http://schemas.microsoft.com/office/drawing/2017/model3d" xmlns:o="urn:schemas-microsoft-com:office:office" xmlns:r="http://schemas.openxmlformats.org/officeDocument/2006/relationships" xmlns:m="http://schemas.openxmlformats.org/officeDocument/2006/math" xmlns:v="urn:schemas-microsoft-com:vml" xmlns:wp14="http://schemas.microsoft.com/office/word/2010/wordprocessingDrawing" xmlns:wp="http://schemas.openxmlformats.org/drawingml/2006/wordprocessingDrawing" xmlns:w10="urn:schemas-microsoft-com:office:word" xmlns:w="http://schemas.openxmlformats.org/wordprocessingml/2006/main" xmlns:w14="http://schemas.microsoft.com/office/word/2010/wordml" xmlns:w15="http://schemas.microsoft.com/office/word/2012/wordml" xmlns:w16cid="http://schemas.microsoft.com/office/word/2016/wordml/cid" xmlns:w16se="http://schemas.microsoft.com/office/word/2015/wordml/symex" xmlns:wpg="http://schemas.microsoft.com/office/word/2010/wordprocessingGroup" xmlns:wpi="http://schemas.microsoft.com/office/word/2010/wordprocessingInk" xmlns:wne="http://schemas.microsoft.com/office/word/2006/wordml" xmlns:wps="http://schemas.microsoft.com/office/word/2010/wordprocessingShape" mc:Ignorable="w14 w15 w16se w16cid wp14">
+<w:endnotes xmlns:wpc="http://schemas.microsoft.com/office/word/2010/wordprocessingCanvas" xmlns:cx="http://schemas.microsoft.com/office/drawing/2014/chartex" xmlns:cx1="http://schemas.microsoft.com/office/drawing/2015/9/8/chartex" xmlns:mc="http://schemas.openxmlformats.org/markup-compatibility/2006" xmlns:o="urn:schemas-microsoft-com:office:office" xmlns:r="http://schemas.openxmlformats.org/officeDocument/2006/relationships" xmlns:m="http://schemas.openxmlformats.org/officeDocument/2006/math" xmlns:v="urn:schemas-microsoft-com:vml" xmlns:wp14="http://schemas.microsoft.com/office/word/2010/wordprocessingDrawing" xmlns:wp="http://schemas.openxmlformats.org/drawingml/2006/wordprocessingDrawing" xmlns:w10="urn:schemas-microsoft-com:office:word" xmlns:w="http://schemas.openxmlformats.org/wordprocessingml/2006/main" xmlns:w14="http://schemas.microsoft.com/office/word/2010/wordml" xmlns:w15="http://schemas.microsoft.com/office/word/2012/wordml" xmlns:w16se="http://schemas.microsoft.com/office/word/2015/wordml/symex" xmlns:wpg="http://schemas.microsoft.com/office/word/2010/wordprocessingGroup" xmlns:wpi="http://schemas.microsoft.com/office/word/2010/wordprocessingInk" xmlns:wne="http://schemas.microsoft.com/office/word/2006/wordml" xmlns:wps="http://schemas.microsoft.com/office/word/2010/wordprocessingShape" mc:Ignorable="w14 w15 w16se wp14">
   <w:endnote w:type="separator" w:id="-1">
     <w:p>
       <w:pPr>
@@ -4694,7 +4617,7 @@
 </file>
 
 <file path=word/footnotes.xml><?xml version="1.0" encoding="utf-8"?>
-<w:footnotes xmlns:wpc="http://schemas.microsoft.com/office/word/2010/wordprocessingCanvas" xmlns:cx="http://schemas.microsoft.com/office/drawing/2014/chartex" xmlns:cx1="http://schemas.microsoft.com/office/drawing/2015/9/8/chartex" xmlns:cx2="http://schemas.microsoft.com/office/drawing/2015/10/21/chartex" xmlns:cx3="http://schemas.microsoft.com/office/drawing/2016/5/9/chartex" xmlns:cx4="http://schemas.microsoft.com/office/drawing/2016/5/10/chartex" xmlns:cx5="http://schemas.microsoft.com/office/drawing/2016/5/11/chartex" xmlns:cx6="http://schemas.microsoft.com/office/drawing/2016/5/12/chartex" xmlns:cx7="http://schemas.microsoft.com/office/drawing/2016/5/13/chartex" xmlns:cx8="http://schemas.microsoft.com/office/drawing/2016/5/14/chartex" xmlns:mc="http://schemas.openxmlformats.org/markup-compatibility/2006" xmlns:aink="http://schemas.microsoft.com/office/drawing/2016/ink" xmlns:am3d="http://schemas.microsoft.com/office/drawing/2017/model3d" xmlns:o="urn:schemas-microsoft-com:office:office" xmlns:r="http://schemas.openxmlformats.org/officeDocument/2006/relationships" xmlns:m="http://schemas.openxmlformats.org/officeDocument/2006/math" xmlns:v="urn:schemas-microsoft-com:vml" xmlns:wp14="http://schemas.microsoft.com/office/word/2010/wordprocessingDrawing" xmlns:wp="http://schemas.openxmlformats.org/drawingml/2006/wordprocessingDrawing" xmlns:w10="urn:schemas-microsoft-com:office:word" xmlns:w="http://schemas.openxmlformats.org/wordprocessingml/2006/main" xmlns:w14="http://schemas.microsoft.com/office/word/2010/wordml" xmlns:w15="http://schemas.microsoft.com/office/word/2012/wordml" xmlns:w16cid="http://schemas.microsoft.com/office/word/2016/wordml/cid" xmlns:w16se="http://schemas.microsoft.com/office/word/2015/wordml/symex" xmlns:wpg="http://schemas.microsoft.com/office/word/2010/wordprocessingGroup" xmlns:wpi="http://schemas.microsoft.com/office/word/2010/wordprocessingInk" xmlns:wne="http://schemas.microsoft.com/office/word/2006/wordml" xmlns:wps="http://schemas.microsoft.com/office/word/2010/wordprocessingShape" mc:Ignorable="w14 w15 w16se w16cid wp14">
+<w:footnotes xmlns:wpc="http://schemas.microsoft.com/office/word/2010/wordprocessingCanvas" xmlns:cx="http://schemas.microsoft.com/office/drawing/2014/chartex" xmlns:cx1="http://schemas.microsoft.com/office/drawing/2015/9/8/chartex" xmlns:mc="http://schemas.openxmlformats.org/markup-compatibility/2006" xmlns:o="urn:schemas-microsoft-com:office:office" xmlns:r="http://schemas.openxmlformats.org/officeDocument/2006/relationships" xmlns:m="http://schemas.openxmlformats.org/officeDocument/2006/math" xmlns:v="urn:schemas-microsoft-com:vml" xmlns:wp14="http://schemas.microsoft.com/office/word/2010/wordprocessingDrawing" xmlns:wp="http://schemas.openxmlformats.org/drawingml/2006/wordprocessingDrawing" xmlns:w10="urn:schemas-microsoft-com:office:word" xmlns:w="http://schemas.openxmlformats.org/wordprocessingml/2006/main" xmlns:w14="http://schemas.microsoft.com/office/word/2010/wordml" xmlns:w15="http://schemas.microsoft.com/office/word/2012/wordml" xmlns:w16se="http://schemas.microsoft.com/office/word/2015/wordml/symex" xmlns:wpg="http://schemas.microsoft.com/office/word/2010/wordprocessingGroup" xmlns:wpi="http://schemas.microsoft.com/office/word/2010/wordprocessingInk" xmlns:wne="http://schemas.microsoft.com/office/word/2006/wordml" xmlns:wps="http://schemas.microsoft.com/office/word/2010/wordprocessingShape" mc:Ignorable="w14 w15 w16se wp14">
   <w:footnote w:type="separator" w:id="-1">
     <w:p>
       <w:pPr>
@@ -4719,7 +4642,7 @@
 </file>
 
 <file path=word/numbering.xml><?xml version="1.0" encoding="utf-8"?>
-<w:numbering xmlns:wpc="http://schemas.microsoft.com/office/word/2010/wordprocessingCanvas" xmlns:cx="http://schemas.microsoft.com/office/drawing/2014/chartex" xmlns:cx1="http://schemas.microsoft.com/office/drawing/2015/9/8/chartex" xmlns:cx2="http://schemas.microsoft.com/office/drawing/2015/10/21/chartex" xmlns:cx3="http://schemas.microsoft.com/office/drawing/2016/5/9/chartex" xmlns:cx4="http://schemas.microsoft.com/office/drawing/2016/5/10/chartex" xmlns:cx5="http://schemas.microsoft.com/office/drawing/2016/5/11/chartex" xmlns:cx6="http://schemas.microsoft.com/office/drawing/2016/5/12/chartex" xmlns:cx7="http://schemas.microsoft.com/office/drawing/2016/5/13/chartex" xmlns:cx8="http://schemas.microsoft.com/office/drawing/2016/5/14/chartex" xmlns:mc="http://schemas.openxmlformats.org/markup-compatibility/2006" xmlns:aink="http://schemas.microsoft.com/office/drawing/2016/ink" xmlns:am3d="http://schemas.microsoft.com/office/drawing/2017/model3d" xmlns:o="urn:schemas-microsoft-com:office:office" xmlns:r="http://schemas.openxmlformats.org/officeDocument/2006/relationships" xmlns:m="http://schemas.openxmlformats.org/officeDocument/2006/math" xmlns:v="urn:schemas-microsoft-com:vml" xmlns:wp14="http://schemas.microsoft.com/office/word/2010/wordprocessingDrawing" xmlns:wp="http://schemas.openxmlformats.org/drawingml/2006/wordprocessingDrawing" xmlns:w10="urn:schemas-microsoft-com:office:word" xmlns:w="http://schemas.openxmlformats.org/wordprocessingml/2006/main" xmlns:w14="http://schemas.microsoft.com/office/word/2010/wordml" xmlns:w15="http://schemas.microsoft.com/office/word/2012/wordml" xmlns:w16cid="http://schemas.microsoft.com/office/word/2016/wordml/cid" xmlns:w16se="http://schemas.microsoft.com/office/word/2015/wordml/symex" xmlns:wpg="http://schemas.microsoft.com/office/word/2010/wordprocessingGroup" xmlns:wpi="http://schemas.microsoft.com/office/word/2010/wordprocessingInk" xmlns:wne="http://schemas.microsoft.com/office/word/2006/wordml" xmlns:wps="http://schemas.microsoft.com/office/word/2010/wordprocessingShape" mc:Ignorable="w14 w15 w16se w16cid wp14">
+<w:numbering xmlns:wpc="http://schemas.microsoft.com/office/word/2010/wordprocessingCanvas" xmlns:cx="http://schemas.microsoft.com/office/drawing/2014/chartex" xmlns:cx1="http://schemas.microsoft.com/office/drawing/2015/9/8/chartex" xmlns:mc="http://schemas.openxmlformats.org/markup-compatibility/2006" xmlns:o="urn:schemas-microsoft-com:office:office" xmlns:r="http://schemas.openxmlformats.org/officeDocument/2006/relationships" xmlns:m="http://schemas.openxmlformats.org/officeDocument/2006/math" xmlns:v="urn:schemas-microsoft-com:vml" xmlns:wp14="http://schemas.microsoft.com/office/word/2010/wordprocessingDrawing" xmlns:wp="http://schemas.openxmlformats.org/drawingml/2006/wordprocessingDrawing" xmlns:w10="urn:schemas-microsoft-com:office:word" xmlns:w="http://schemas.openxmlformats.org/wordprocessingml/2006/main" xmlns:w14="http://schemas.microsoft.com/office/word/2010/wordml" xmlns:w15="http://schemas.microsoft.com/office/word/2012/wordml" xmlns:w16se="http://schemas.microsoft.com/office/word/2015/wordml/symex" xmlns:wpg="http://schemas.microsoft.com/office/word/2010/wordprocessingGroup" xmlns:wpi="http://schemas.microsoft.com/office/word/2010/wordprocessingInk" xmlns:wne="http://schemas.microsoft.com/office/word/2006/wordml" xmlns:wps="http://schemas.microsoft.com/office/word/2010/wordprocessingShape" mc:Ignorable="w14 w15 w16se wp14">
   <w:abstractNum w:abstractNumId="0" w15:restartNumberingAfterBreak="0">
     <w:nsid w:val="05EC4BDF"/>
     <w:multiLevelType w:val="hybridMultilevel"/>
@@ -6596,7 +6519,7 @@
 </file>
 
 <file path=word/styles.xml><?xml version="1.0" encoding="utf-8"?>
-<w:styles xmlns:mc="http://schemas.openxmlformats.org/markup-compatibility/2006" xmlns:r="http://schemas.openxmlformats.org/officeDocument/2006/relationships" xmlns:w="http://schemas.openxmlformats.org/wordprocessingml/2006/main" xmlns:w14="http://schemas.microsoft.com/office/word/2010/wordml" xmlns:w15="http://schemas.microsoft.com/office/word/2012/wordml" xmlns:w16cid="http://schemas.microsoft.com/office/word/2016/wordml/cid" xmlns:w16se="http://schemas.microsoft.com/office/word/2015/wordml/symex" mc:Ignorable="w14 w15 w16se w16cid">
+<w:styles xmlns:mc="http://schemas.openxmlformats.org/markup-compatibility/2006" xmlns:r="http://schemas.openxmlformats.org/officeDocument/2006/relationships" xmlns:w="http://schemas.openxmlformats.org/wordprocessingml/2006/main" xmlns:w14="http://schemas.microsoft.com/office/word/2010/wordml" xmlns:w15="http://schemas.microsoft.com/office/word/2012/wordml" xmlns:w16se="http://schemas.microsoft.com/office/word/2015/wordml/symex" mc:Ignorable="w14 w15 w16se">
   <w:docDefaults>
     <w:rPrDefault>
       <w:rPr>
@@ -6612,7 +6535,7 @@
       </w:pPr>
     </w:pPrDefault>
   </w:docDefaults>
-  <w:latentStyles w:defLockedState="0" w:defUIPriority="99" w:defSemiHidden="0" w:defUnhideWhenUsed="0" w:defQFormat="0" w:count="376">
+  <w:latentStyles w:defLockedState="0" w:defUIPriority="99" w:defSemiHidden="0" w:defUnhideWhenUsed="0" w:defQFormat="0" w:count="371">
     <w:lsdException w:name="Normal" w:uiPriority="0" w:qFormat="1"/>
     <w:lsdException w:name="heading 1" w:uiPriority="9" w:qFormat="1"/>
     <w:lsdException w:name="heading 2" w:semiHidden="1" w:uiPriority="9" w:unhideWhenUsed="1" w:qFormat="1"/>
@@ -6984,11 +6907,6 @@
     <w:lsdException w:name="List Table 5 Dark Accent 6" w:uiPriority="50"/>
     <w:lsdException w:name="List Table 6 Colorful Accent 6" w:uiPriority="51"/>
     <w:lsdException w:name="List Table 7 Colorful Accent 6" w:uiPriority="52"/>
-    <w:lsdException w:name="Mention" w:semiHidden="1" w:unhideWhenUsed="1"/>
-    <w:lsdException w:name="Smart Hyperlink" w:semiHidden="1" w:unhideWhenUsed="1"/>
-    <w:lsdException w:name="Hashtag" w:semiHidden="1" w:unhideWhenUsed="1"/>
-    <w:lsdException w:name="Unresolved Mention" w:semiHidden="1" w:unhideWhenUsed="1"/>
-    <w:lsdException w:name="Smart Link" w:semiHidden="1" w:unhideWhenUsed="1"/>
   </w:latentStyles>
   <w:style w:type="paragraph" w:default="1" w:styleId="Normal">
     <w:name w:val="Normal"/>

</xml_diff>